<commit_message>
check grammar by Grammarly
</commit_message>
<xml_diff>
--- a/Description.docx
+++ b/Description.docx
@@ -1,6 +1,6 @@
 
 <file path=word/document.xml><?xml version="1.0" encoding="utf-8"?>
-<w:document xmlns:wpc="http://schemas.microsoft.com/office/word/2010/wordprocessingCanvas" xmlns:mc="http://schemas.openxmlformats.org/markup-compatibility/2006" xmlns:o="urn:schemas-microsoft-com:office:office" xmlns:r="http://schemas.openxmlformats.org/officeDocument/2006/relationships" xmlns:m="http://schemas.openxmlformats.org/officeDocument/2006/math" xmlns:v="urn:schemas-microsoft-com:vml" xmlns:wp14="http://schemas.microsoft.com/office/word/2010/wordprocessingDrawing" xmlns:wp="http://schemas.openxmlformats.org/drawingml/2006/wordprocessingDrawing" xmlns:w10="urn:schemas-microsoft-com:office:word" xmlns:w="http://schemas.openxmlformats.org/wordprocessingml/2006/main" xmlns:w14="http://schemas.microsoft.com/office/word/2010/wordml" xmlns:w15="http://schemas.microsoft.com/office/word/2012/wordml" xmlns:wpg="http://schemas.microsoft.com/office/word/2010/wordprocessingGroup" xmlns:wpi="http://schemas.microsoft.com/office/word/2010/wordprocessingInk" xmlns:wne="http://schemas.microsoft.com/office/word/2006/wordml" xmlns:wps="http://schemas.microsoft.com/office/word/2010/wordprocessingShape" mc:Ignorable="w14 w15 wp14">
+<w:document xmlns:wpc="http://schemas.microsoft.com/office/word/2010/wordprocessingCanvas" xmlns:mc="http://schemas.openxmlformats.org/markup-compatibility/2006" xmlns:o="urn:schemas-microsoft-com:office:office" xmlns:r="http://schemas.openxmlformats.org/officeDocument/2006/relationships" xmlns:m="http://schemas.openxmlformats.org/officeDocument/2006/math" xmlns:v="urn:schemas-microsoft-com:vml" xmlns:wp14="http://schemas.microsoft.com/office/word/2010/wordprocessingDrawing" xmlns:wp="http://schemas.openxmlformats.org/drawingml/2006/wordprocessingDrawing" xmlns:w10="urn:schemas-microsoft-com:office:word" xmlns:w="http://schemas.openxmlformats.org/wordprocessingml/2006/main" xmlns:w14="http://schemas.microsoft.com/office/word/2010/wordml" xmlns:wpg="http://schemas.microsoft.com/office/word/2010/wordprocessingGroup" xmlns:wpi="http://schemas.microsoft.com/office/word/2010/wordprocessingInk" xmlns:wne="http://schemas.microsoft.com/office/word/2006/wordml" xmlns:wps="http://schemas.microsoft.com/office/word/2010/wordprocessingShape" mc:Ignorable="w14 wp14">
   <w:body>
     <w:p>
       <w:pPr>
@@ -100,7 +100,21 @@
           <w:rFonts w:cs="Calibri"/>
           <w:szCs w:val="22"/>
         </w:rPr>
-        <w:t>The user has to log in to use the system. The user has to provide a username, password to the system. The system has to validate the username and password with the data in the database. After successful login, the system direct to admin</w:t>
+        <w:t>The user has to log in to use the system. The user has to provide a username, password to the system. The system has to validate the username and password with the data in the database. After successf</w:t>
+      </w:r>
+      <w:r>
+        <w:rPr>
+          <w:rFonts w:cs="Calibri"/>
+          <w:szCs w:val="22"/>
+        </w:rPr>
+        <w:t>ul login, the system direct to A</w:t>
+      </w:r>
+      <w:r>
+        <w:rPr>
+          <w:rFonts w:cs="Calibri"/>
+          <w:szCs w:val="22"/>
+        </w:rPr>
+        <w:t>dmin</w:t>
       </w:r>
       <w:r>
         <w:rPr>
@@ -254,14 +268,6 @@
         <w:gridCol w:w="2340"/>
       </w:tblGrid>
       <w:tr>
-        <w:tblPrEx>
-          <w:tblCellMar>
-            <w:top w:w="0" w:type="dxa"/>
-            <w:left w:w="0" w:type="dxa"/>
-            <w:bottom w:w="0" w:type="dxa"/>
-            <w:right w:w="0" w:type="dxa"/>
-          </w:tblCellMar>
-        </w:tblPrEx>
         <w:trPr>
           <w:trHeight w:val="257"/>
         </w:trPr>
@@ -399,14 +405,6 @@
         </w:tc>
       </w:tr>
       <w:tr>
-        <w:tblPrEx>
-          <w:tblCellMar>
-            <w:top w:w="0" w:type="dxa"/>
-            <w:left w:w="0" w:type="dxa"/>
-            <w:bottom w:w="0" w:type="dxa"/>
-            <w:right w:w="0" w:type="dxa"/>
-          </w:tblCellMar>
-        </w:tblPrEx>
         <w:trPr>
           <w:trHeight w:val="984"/>
         </w:trPr>
@@ -532,14 +530,6 @@
         </w:tc>
       </w:tr>
       <w:tr>
-        <w:tblPrEx>
-          <w:tblCellMar>
-            <w:top w:w="0" w:type="dxa"/>
-            <w:left w:w="0" w:type="dxa"/>
-            <w:bottom w:w="0" w:type="dxa"/>
-            <w:right w:w="0" w:type="dxa"/>
-          </w:tblCellMar>
-        </w:tblPrEx>
         <w:trPr>
           <w:trHeight w:val="1042"/>
         </w:trPr>
@@ -610,22 +600,8 @@
                 <w:rFonts w:cs="Calibri"/>
                 <w:szCs w:val="22"/>
               </w:rPr>
-              <w:t>0 characters. The password must</w:t>
-            </w:r>
-          </w:p>
-          <w:p>
-            <w:pPr>
-              <w:widowControl w:val="0"/>
-              <w:autoSpaceDE w:val="0"/>
-              <w:autoSpaceDN w:val="0"/>
-              <w:adjustRightInd w:val="0"/>
-              <w:spacing w:after="0" w:line="240" w:lineRule="auto"/>
-              <w:ind w:left="120"/>
-              <w:rPr>
-                <w:rFonts w:cs="Calibri"/>
-                <w:szCs w:val="22"/>
-              </w:rPr>
-            </w:pPr>
+              <w:t xml:space="preserve">0 characters. The password must </w:t>
+            </w:r>
             <w:r>
               <w:rPr>
                 <w:rFonts w:cs="Calibri"/>
@@ -639,6 +615,13 @@
                 <w:szCs w:val="22"/>
               </w:rPr>
               <w:t xml:space="preserve"> the small letter, capital letter, and</w:t>
+            </w:r>
+            <w:r>
+              <w:rPr>
+                <w:rFonts w:cs="Calibri"/>
+                <w:szCs w:val="22"/>
+              </w:rPr>
+              <w:t xml:space="preserve"> a</w:t>
             </w:r>
             <w:r>
               <w:rPr>
@@ -1086,12 +1069,28 @@
         </w:rPr>
         <w:t xml:space="preserve">A.3 </w:t>
       </w:r>
-      <w:r>
-        <w:rPr>
-          <w:rFonts w:cs="Calibri"/>
-          <w:szCs w:val="22"/>
-        </w:rPr>
-        <w:t>If the user input data in the wrong format</w:t>
+      <w:proofErr w:type="gramStart"/>
+      <w:r>
+        <w:rPr>
+          <w:rFonts w:cs="Calibri"/>
+          <w:szCs w:val="22"/>
+        </w:rPr>
+        <w:t>I</w:t>
+      </w:r>
+      <w:r>
+        <w:rPr>
+          <w:rFonts w:cs="Calibri"/>
+          <w:szCs w:val="22"/>
+        </w:rPr>
+        <w:t>f</w:t>
+      </w:r>
+      <w:proofErr w:type="gramEnd"/>
+      <w:r>
+        <w:rPr>
+          <w:rFonts w:cs="Calibri"/>
+          <w:szCs w:val="22"/>
+        </w:rPr>
+        <w:t xml:space="preserve"> the user input data in the wrong format</w:t>
       </w:r>
       <w:r>
         <w:rPr>
@@ -1198,12 +1197,21 @@
           <w:szCs w:val="22"/>
         </w:rPr>
       </w:pPr>
-      <w:r>
-        <w:rPr>
-          <w:rFonts w:cs="Calibri"/>
-          <w:szCs w:val="22"/>
-        </w:rPr>
-        <w:t>number, hyphens (-), and underscores (_).</w:t>
+      <w:proofErr w:type="gramStart"/>
+      <w:r>
+        <w:rPr>
+          <w:rFonts w:cs="Calibri"/>
+          <w:szCs w:val="22"/>
+        </w:rPr>
+        <w:t>number</w:t>
+      </w:r>
+      <w:proofErr w:type="gramEnd"/>
+      <w:r>
+        <w:rPr>
+          <w:rFonts w:cs="Calibri"/>
+          <w:szCs w:val="22"/>
+        </w:rPr>
+        <w:t>, hyphens (-), and underscores (_).</w:t>
       </w:r>
       <w:r>
         <w:rPr>
@@ -1275,12 +1283,21 @@
           <w:szCs w:val="22"/>
         </w:rPr>
       </w:pPr>
-      <w:r>
-        <w:rPr>
-          <w:rFonts w:cs="Calibri"/>
-          <w:szCs w:val="22"/>
-        </w:rPr>
-        <w:t xml:space="preserve">should be </w:t>
+      <w:proofErr w:type="gramStart"/>
+      <w:r>
+        <w:rPr>
+          <w:rFonts w:cs="Calibri"/>
+          <w:szCs w:val="22"/>
+        </w:rPr>
+        <w:t>should</w:t>
+      </w:r>
+      <w:proofErr w:type="gramEnd"/>
+      <w:r>
+        <w:rPr>
+          <w:rFonts w:cs="Calibri"/>
+          <w:szCs w:val="22"/>
+        </w:rPr>
+        <w:t xml:space="preserve"> be </w:t>
       </w:r>
       <w:r>
         <w:rPr>
@@ -1528,14 +1545,30 @@
           <w:rFonts w:cs="Calibri"/>
           <w:szCs w:val="22"/>
         </w:rPr>
-        <w:t xml:space="preserve">in the system, the system does not allow to </w:t>
-      </w:r>
-      <w:r>
-        <w:rPr>
-          <w:rFonts w:cs="Calibri"/>
-          <w:szCs w:val="22"/>
-        </w:rPr>
-        <w:t xml:space="preserve">log in </w:t>
+        <w:t xml:space="preserve">in the system, the system does not allow </w:t>
+      </w:r>
+      <w:proofErr w:type="gramStart"/>
+      <w:r>
+        <w:rPr>
+          <w:rFonts w:cs="Calibri"/>
+          <w:szCs w:val="22"/>
+        </w:rPr>
+        <w:t xml:space="preserve">to </w:t>
+      </w:r>
+      <w:r>
+        <w:rPr>
+          <w:rFonts w:cs="Calibri"/>
+          <w:szCs w:val="22"/>
+        </w:rPr>
+        <w:t>log</w:t>
+      </w:r>
+      <w:proofErr w:type="gramEnd"/>
+      <w:r>
+        <w:rPr>
+          <w:rFonts w:cs="Calibri"/>
+          <w:szCs w:val="22"/>
+        </w:rPr>
+        <w:t xml:space="preserve"> in </w:t>
       </w:r>
       <w:r>
         <w:rPr>
@@ -1816,14 +1849,6 @@
         <w:gridCol w:w="2272"/>
       </w:tblGrid>
       <w:tr>
-        <w:tblPrEx>
-          <w:tblCellMar>
-            <w:top w:w="0" w:type="dxa"/>
-            <w:left w:w="0" w:type="dxa"/>
-            <w:bottom w:w="0" w:type="dxa"/>
-            <w:right w:w="0" w:type="dxa"/>
-          </w:tblCellMar>
-        </w:tblPrEx>
         <w:trPr>
           <w:trHeight w:val="260"/>
         </w:trPr>
@@ -1961,14 +1986,6 @@
         </w:tc>
       </w:tr>
       <w:tr>
-        <w:tblPrEx>
-          <w:tblCellMar>
-            <w:top w:w="0" w:type="dxa"/>
-            <w:left w:w="0" w:type="dxa"/>
-            <w:bottom w:w="0" w:type="dxa"/>
-            <w:right w:w="0" w:type="dxa"/>
-          </w:tblCellMar>
-        </w:tblPrEx>
         <w:trPr>
           <w:trHeight w:val="471"/>
         </w:trPr>
@@ -2154,14 +2171,6 @@
         </w:tc>
       </w:tr>
       <w:tr>
-        <w:tblPrEx>
-          <w:tblCellMar>
-            <w:top w:w="0" w:type="dxa"/>
-            <w:left w:w="0" w:type="dxa"/>
-            <w:bottom w:w="0" w:type="dxa"/>
-            <w:right w:w="0" w:type="dxa"/>
-          </w:tblCellMar>
-        </w:tblPrEx>
         <w:trPr>
           <w:trHeight w:val="277"/>
         </w:trPr>
@@ -2318,13 +2327,23 @@
               </w:rPr>
               <w:t xml:space="preserve">              </w:t>
             </w:r>
+            <w:proofErr w:type="spellStart"/>
             <w:r>
               <w:rPr>
                 <w:rFonts w:eastAsia="Times New Roman" w:cs="Calibri"/>
                 <w:color w:val="333333"/>
                 <w:szCs w:val="22"/>
               </w:rPr>
-              <w:t>Moc Toe</w:t>
+              <w:t>Moc</w:t>
+            </w:r>
+            <w:proofErr w:type="spellEnd"/>
+            <w:r>
+              <w:rPr>
+                <w:rFonts w:eastAsia="Times New Roman" w:cs="Calibri"/>
+                <w:color w:val="333333"/>
+                <w:szCs w:val="22"/>
+              </w:rPr>
+              <w:t xml:space="preserve"> Toe</w:t>
             </w:r>
           </w:p>
           <w:p>
@@ -2388,14 +2407,6 @@
         </w:tc>
       </w:tr>
       <w:tr>
-        <w:tblPrEx>
-          <w:tblCellMar>
-            <w:top w:w="0" w:type="dxa"/>
-            <w:left w:w="0" w:type="dxa"/>
-            <w:bottom w:w="0" w:type="dxa"/>
-            <w:right w:w="0" w:type="dxa"/>
-          </w:tblCellMar>
-        </w:tblPrEx>
         <w:trPr>
           <w:trHeight w:val="260"/>
         </w:trPr>
@@ -3067,14 +3078,6 @@
         <w:gridCol w:w="2272"/>
       </w:tblGrid>
       <w:tr>
-        <w:tblPrEx>
-          <w:tblCellMar>
-            <w:top w:w="0" w:type="dxa"/>
-            <w:left w:w="0" w:type="dxa"/>
-            <w:bottom w:w="0" w:type="dxa"/>
-            <w:right w:w="0" w:type="dxa"/>
-          </w:tblCellMar>
-        </w:tblPrEx>
         <w:trPr>
           <w:trHeight w:val="260"/>
         </w:trPr>
@@ -3212,14 +3215,6 @@
         </w:tc>
       </w:tr>
       <w:tr>
-        <w:tblPrEx>
-          <w:tblCellMar>
-            <w:top w:w="0" w:type="dxa"/>
-            <w:left w:w="0" w:type="dxa"/>
-            <w:bottom w:w="0" w:type="dxa"/>
-            <w:right w:w="0" w:type="dxa"/>
-          </w:tblCellMar>
-        </w:tblPrEx>
         <w:trPr>
           <w:trHeight w:val="471"/>
         </w:trPr>
@@ -3391,14 +3386,6 @@
         </w:tc>
       </w:tr>
       <w:tr>
-        <w:tblPrEx>
-          <w:tblCellMar>
-            <w:top w:w="0" w:type="dxa"/>
-            <w:left w:w="0" w:type="dxa"/>
-            <w:bottom w:w="0" w:type="dxa"/>
-            <w:right w:w="0" w:type="dxa"/>
-          </w:tblCellMar>
-        </w:tblPrEx>
         <w:trPr>
           <w:trHeight w:val="277"/>
         </w:trPr>
@@ -3521,7 +3508,25 @@
                 <w:color w:val="333333"/>
                 <w:szCs w:val="22"/>
               </w:rPr>
-              <w:t xml:space="preserve"> “Red Wing 875 6 inch                         Moc Toe</w:t>
+              <w:t xml:space="preserve"> “Red Wing 875 6 inch                         </w:t>
+            </w:r>
+            <w:proofErr w:type="spellStart"/>
+            <w:r>
+              <w:rPr>
+                <w:rFonts w:eastAsia="Times New Roman" w:cs="Calibri"/>
+                <w:color w:val="333333"/>
+                <w:szCs w:val="22"/>
+              </w:rPr>
+              <w:t>Moc</w:t>
+            </w:r>
+            <w:proofErr w:type="spellEnd"/>
+            <w:r>
+              <w:rPr>
+                <w:rFonts w:eastAsia="Times New Roman" w:cs="Calibri"/>
+                <w:color w:val="333333"/>
+                <w:szCs w:val="22"/>
+              </w:rPr>
+              <w:t xml:space="preserve"> Toe</w:t>
             </w:r>
           </w:p>
           <w:p>
@@ -3598,7 +3603,25 @@
                 <w:color w:val="333333"/>
                 <w:szCs w:val="22"/>
               </w:rPr>
-              <w:t xml:space="preserve"> 6 inch                         Moc Toe</w:t>
+              <w:t xml:space="preserve"> 6 inch                         </w:t>
+            </w:r>
+            <w:proofErr w:type="spellStart"/>
+            <w:r>
+              <w:rPr>
+                <w:rFonts w:eastAsia="Times New Roman" w:cs="Calibri"/>
+                <w:color w:val="333333"/>
+                <w:szCs w:val="22"/>
+              </w:rPr>
+              <w:t>Moc</w:t>
+            </w:r>
+            <w:proofErr w:type="spellEnd"/>
+            <w:r>
+              <w:rPr>
+                <w:rFonts w:eastAsia="Times New Roman" w:cs="Calibri"/>
+                <w:color w:val="333333"/>
+                <w:szCs w:val="22"/>
+              </w:rPr>
+              <w:t xml:space="preserve"> Toe</w:t>
             </w:r>
           </w:p>
           <w:p>
@@ -3662,14 +3685,6 @@
         </w:tc>
       </w:tr>
       <w:tr>
-        <w:tblPrEx>
-          <w:tblCellMar>
-            <w:top w:w="0" w:type="dxa"/>
-            <w:left w:w="0" w:type="dxa"/>
-            <w:bottom w:w="0" w:type="dxa"/>
-            <w:right w:w="0" w:type="dxa"/>
-          </w:tblCellMar>
-        </w:tblPrEx>
         <w:trPr>
           <w:trHeight w:val="260"/>
         </w:trPr>
@@ -3996,6 +4011,7 @@
         </w:rPr>
         <w:t xml:space="preserve">The </w:t>
       </w:r>
+      <w:proofErr w:type="gramStart"/>
       <w:r>
         <w:rPr>
           <w:rFonts w:cs="Calibri"/>
@@ -4009,7 +4025,15 @@
           <w:rFonts w:cs="Calibri"/>
           <w:szCs w:val="22"/>
         </w:rPr>
-        <w:t>edit the information and save.</w:t>
+        <w:t>edit</w:t>
+      </w:r>
+      <w:proofErr w:type="gramEnd"/>
+      <w:r>
+        <w:rPr>
+          <w:rFonts w:cs="Calibri"/>
+          <w:szCs w:val="22"/>
+        </w:rPr>
+        <w:t xml:space="preserve"> the information and save.</w:t>
       </w:r>
     </w:p>
     <w:p>
@@ -4045,14 +4069,30 @@
           <w:rFonts w:cs="Calibri"/>
           <w:szCs w:val="22"/>
         </w:rPr>
-        <w:t xml:space="preserve">The system </w:t>
-      </w:r>
-      <w:r>
-        <w:rPr>
-          <w:rFonts w:cs="Calibri"/>
-          <w:szCs w:val="22"/>
-        </w:rPr>
-        <w:t>update the information in the</w:t>
+        <w:t xml:space="preserve">The </w:t>
+      </w:r>
+      <w:proofErr w:type="gramStart"/>
+      <w:r>
+        <w:rPr>
+          <w:rFonts w:cs="Calibri"/>
+          <w:szCs w:val="22"/>
+        </w:rPr>
+        <w:t xml:space="preserve">system </w:t>
+      </w:r>
+      <w:r>
+        <w:rPr>
+          <w:rFonts w:cs="Calibri"/>
+          <w:szCs w:val="22"/>
+        </w:rPr>
+        <w:t>update</w:t>
+      </w:r>
+      <w:proofErr w:type="gramEnd"/>
+      <w:r>
+        <w:rPr>
+          <w:rFonts w:cs="Calibri"/>
+          <w:szCs w:val="22"/>
+        </w:rPr>
+        <w:t xml:space="preserve"> the information in the</w:t>
       </w:r>
       <w:r>
         <w:rPr>
@@ -4679,7 +4719,23 @@
           <w:rFonts w:cs="Calibri"/>
           <w:szCs w:val="22"/>
         </w:rPr>
-        <w:t>The system show list all of the</w:t>
+        <w:t xml:space="preserve">The system </w:t>
+      </w:r>
+      <w:proofErr w:type="gramStart"/>
+      <w:r>
+        <w:rPr>
+          <w:rFonts w:cs="Calibri"/>
+          <w:szCs w:val="22"/>
+        </w:rPr>
+        <w:t>show list</w:t>
+      </w:r>
+      <w:proofErr w:type="gramEnd"/>
+      <w:r>
+        <w:rPr>
+          <w:rFonts w:cs="Calibri"/>
+          <w:szCs w:val="22"/>
+        </w:rPr>
+        <w:t xml:space="preserve"> all of the</w:t>
       </w:r>
       <w:r>
         <w:rPr>
@@ -4846,14 +4902,30 @@
           <w:rFonts w:cs="Calibri"/>
           <w:szCs w:val="22"/>
         </w:rPr>
-        <w:t xml:space="preserve">The system </w:t>
-      </w:r>
-      <w:r>
-        <w:rPr>
-          <w:rFonts w:cs="Calibri"/>
-          <w:szCs w:val="22"/>
-        </w:rPr>
-        <w:t>delete the data in the system</w:t>
+        <w:t xml:space="preserve">The </w:t>
+      </w:r>
+      <w:proofErr w:type="gramStart"/>
+      <w:r>
+        <w:rPr>
+          <w:rFonts w:cs="Calibri"/>
+          <w:szCs w:val="22"/>
+        </w:rPr>
+        <w:t xml:space="preserve">system </w:t>
+      </w:r>
+      <w:r>
+        <w:rPr>
+          <w:rFonts w:cs="Calibri"/>
+          <w:szCs w:val="22"/>
+        </w:rPr>
+        <w:t>delete</w:t>
+      </w:r>
+      <w:proofErr w:type="gramEnd"/>
+      <w:r>
+        <w:rPr>
+          <w:rFonts w:cs="Calibri"/>
+          <w:szCs w:val="22"/>
+        </w:rPr>
+        <w:t xml:space="preserve"> the data in the system</w:t>
       </w:r>
       <w:r>
         <w:rPr>
@@ -5324,6 +5396,7 @@
         </w:rPr>
         <w:t xml:space="preserve">The </w:t>
       </w:r>
+      <w:proofErr w:type="gramStart"/>
       <w:r>
         <w:rPr>
           <w:rFonts w:cs="Calibri"/>
@@ -5337,7 +5410,15 @@
           <w:rFonts w:cs="Calibri"/>
           <w:szCs w:val="22"/>
         </w:rPr>
-        <w:t>edit the information and save.</w:t>
+        <w:t>edit</w:t>
+      </w:r>
+      <w:proofErr w:type="gramEnd"/>
+      <w:r>
+        <w:rPr>
+          <w:rFonts w:cs="Calibri"/>
+          <w:szCs w:val="22"/>
+        </w:rPr>
+        <w:t xml:space="preserve"> the information and save.</w:t>
       </w:r>
     </w:p>
     <w:p>
@@ -5373,14 +5454,30 @@
           <w:rFonts w:cs="Calibri"/>
           <w:szCs w:val="22"/>
         </w:rPr>
-        <w:t xml:space="preserve">The system </w:t>
-      </w:r>
-      <w:r>
-        <w:rPr>
-          <w:rFonts w:cs="Calibri"/>
-          <w:szCs w:val="22"/>
-        </w:rPr>
-        <w:t>update the information in the</w:t>
+        <w:t xml:space="preserve">The </w:t>
+      </w:r>
+      <w:proofErr w:type="gramStart"/>
+      <w:r>
+        <w:rPr>
+          <w:rFonts w:cs="Calibri"/>
+          <w:szCs w:val="22"/>
+        </w:rPr>
+        <w:t xml:space="preserve">system </w:t>
+      </w:r>
+      <w:r>
+        <w:rPr>
+          <w:rFonts w:cs="Calibri"/>
+          <w:szCs w:val="22"/>
+        </w:rPr>
+        <w:t>update</w:t>
+      </w:r>
+      <w:proofErr w:type="gramEnd"/>
+      <w:r>
+        <w:rPr>
+          <w:rFonts w:cs="Calibri"/>
+          <w:szCs w:val="22"/>
+        </w:rPr>
+        <w:t xml:space="preserve"> the information in the</w:t>
       </w:r>
       <w:r>
         <w:rPr>
@@ -6140,14 +6237,6 @@
         <w:gridCol w:w="2340"/>
       </w:tblGrid>
       <w:tr>
-        <w:tblPrEx>
-          <w:tblCellMar>
-            <w:top w:w="0" w:type="dxa"/>
-            <w:left w:w="0" w:type="dxa"/>
-            <w:bottom w:w="0" w:type="dxa"/>
-            <w:right w:w="0" w:type="dxa"/>
-          </w:tblCellMar>
-        </w:tblPrEx>
         <w:trPr>
           <w:trHeight w:val="257"/>
         </w:trPr>
@@ -6285,14 +6374,6 @@
         </w:tc>
       </w:tr>
       <w:tr>
-        <w:tblPrEx>
-          <w:tblCellMar>
-            <w:top w:w="0" w:type="dxa"/>
-            <w:left w:w="0" w:type="dxa"/>
-            <w:bottom w:w="0" w:type="dxa"/>
-            <w:right w:w="0" w:type="dxa"/>
-          </w:tblCellMar>
-        </w:tblPrEx>
         <w:trPr>
           <w:trHeight w:val="984"/>
         </w:trPr>
@@ -6414,14 +6495,6 @@
         </w:tc>
       </w:tr>
       <w:tr>
-        <w:tblPrEx>
-          <w:tblCellMar>
-            <w:top w:w="0" w:type="dxa"/>
-            <w:left w:w="0" w:type="dxa"/>
-            <w:bottom w:w="0" w:type="dxa"/>
-            <w:right w:w="0" w:type="dxa"/>
-          </w:tblCellMar>
-        </w:tblPrEx>
         <w:trPr>
           <w:trHeight w:val="984"/>
         </w:trPr>
@@ -6539,14 +6612,6 @@
         </w:tc>
       </w:tr>
       <w:tr>
-        <w:tblPrEx>
-          <w:tblCellMar>
-            <w:top w:w="0" w:type="dxa"/>
-            <w:left w:w="0" w:type="dxa"/>
-            <w:bottom w:w="0" w:type="dxa"/>
-            <w:right w:w="0" w:type="dxa"/>
-          </w:tblCellMar>
-        </w:tblPrEx>
         <w:trPr>
           <w:trHeight w:val="984"/>
         </w:trPr>
@@ -6682,14 +6747,6 @@
         </w:tc>
       </w:tr>
       <w:tr>
-        <w:tblPrEx>
-          <w:tblCellMar>
-            <w:top w:w="0" w:type="dxa"/>
-            <w:left w:w="0" w:type="dxa"/>
-            <w:bottom w:w="0" w:type="dxa"/>
-            <w:right w:w="0" w:type="dxa"/>
-          </w:tblCellMar>
-        </w:tblPrEx>
         <w:trPr>
           <w:trHeight w:val="984"/>
         </w:trPr>
@@ -6777,6 +6834,13 @@
                 <w:rFonts w:cs="Calibri"/>
                 <w:szCs w:val="22"/>
               </w:rPr>
+              <w:t xml:space="preserve"> a</w:t>
+            </w:r>
+            <w:r>
+              <w:rPr>
+                <w:rFonts w:cs="Calibri"/>
+                <w:szCs w:val="22"/>
+              </w:rPr>
               <w:t xml:space="preserve"> </w:t>
             </w:r>
             <w:r>
@@ -6853,14 +6917,6 @@
         </w:tc>
       </w:tr>
       <w:tr>
-        <w:tblPrEx>
-          <w:tblCellMar>
-            <w:top w:w="0" w:type="dxa"/>
-            <w:left w:w="0" w:type="dxa"/>
-            <w:bottom w:w="0" w:type="dxa"/>
-            <w:right w:w="0" w:type="dxa"/>
-          </w:tblCellMar>
-        </w:tblPrEx>
         <w:trPr>
           <w:trHeight w:val="601"/>
         </w:trPr>
@@ -6944,7 +7000,15 @@
                 <w:rFonts w:cs="Calibri"/>
                 <w:szCs w:val="22"/>
               </w:rPr>
-              <w:t xml:space="preserve">length must not </w:t>
+              <w:t xml:space="preserve">length must </w:t>
+            </w:r>
+            <w:proofErr w:type="gramStart"/>
+            <w:r>
+              <w:rPr>
+                <w:rFonts w:cs="Calibri"/>
+                <w:szCs w:val="22"/>
+              </w:rPr>
+              <w:t xml:space="preserve">not </w:t>
             </w:r>
             <w:r>
               <w:rPr>
@@ -6953,6 +7017,7 @@
               </w:rPr>
               <w:t xml:space="preserve"> longer</w:t>
             </w:r>
+            <w:proofErr w:type="gramEnd"/>
             <w:r>
               <w:rPr>
                 <w:rFonts w:cs="Calibri"/>
@@ -7000,7 +7065,31 @@
               </w:rPr>
             </w:pPr>
             <w:r>
-              <w:t>“239 Huay Kaew Road, Muang District, Chiang Mai, Thailand, 50200</w:t>
+              <w:t xml:space="preserve">“239 </w:t>
+            </w:r>
+            <w:proofErr w:type="spellStart"/>
+            <w:r>
+              <w:t>Huay</w:t>
+            </w:r>
+            <w:proofErr w:type="spellEnd"/>
+            <w:r>
+              <w:t xml:space="preserve"> </w:t>
+            </w:r>
+            <w:proofErr w:type="spellStart"/>
+            <w:r>
+              <w:t>Kaew</w:t>
+            </w:r>
+            <w:proofErr w:type="spellEnd"/>
+            <w:r>
+              <w:t xml:space="preserve"> Road, </w:t>
+            </w:r>
+            <w:proofErr w:type="spellStart"/>
+            <w:r>
+              <w:t>Muang</w:t>
+            </w:r>
+            <w:proofErr w:type="spellEnd"/>
+            <w:r>
+              <w:t xml:space="preserve"> District, Chiang Mai, Thailand, 50200</w:t>
             </w:r>
             <w:r>
               <w:rPr>
@@ -7040,14 +7129,6 @@
         </w:tc>
       </w:tr>
       <w:tr>
-        <w:tblPrEx>
-          <w:tblCellMar>
-            <w:top w:w="0" w:type="dxa"/>
-            <w:left w:w="0" w:type="dxa"/>
-            <w:bottom w:w="0" w:type="dxa"/>
-            <w:right w:w="0" w:type="dxa"/>
-          </w:tblCellMar>
-        </w:tblPrEx>
         <w:trPr>
           <w:trHeight w:val="269"/>
         </w:trPr>
@@ -7178,14 +7259,6 @@
         </w:tc>
       </w:tr>
       <w:tr>
-        <w:tblPrEx>
-          <w:tblCellMar>
-            <w:top w:w="0" w:type="dxa"/>
-            <w:left w:w="0" w:type="dxa"/>
-            <w:bottom w:w="0" w:type="dxa"/>
-            <w:right w:w="0" w:type="dxa"/>
-          </w:tblCellMar>
-        </w:tblPrEx>
         <w:trPr>
           <w:trHeight w:val="287"/>
         </w:trPr>
@@ -7463,7 +7536,23 @@
           <w:rFonts w:cs="Calibri"/>
           <w:szCs w:val="22"/>
         </w:rPr>
-        <w:t xml:space="preserve">A.3 If the user input data in the wrong format, the system should provide the error message as </w:t>
+        <w:t xml:space="preserve">A.3 </w:t>
+      </w:r>
+      <w:proofErr w:type="gramStart"/>
+      <w:r>
+        <w:rPr>
+          <w:rFonts w:cs="Calibri"/>
+          <w:szCs w:val="22"/>
+        </w:rPr>
+        <w:t>If</w:t>
+      </w:r>
+      <w:proofErr w:type="gramEnd"/>
+      <w:r>
+        <w:rPr>
+          <w:rFonts w:cs="Calibri"/>
+          <w:szCs w:val="22"/>
+        </w:rPr>
+        <w:t xml:space="preserve"> the user input data in the wrong format, the system should provide the error message as </w:t>
       </w:r>
     </w:p>
     <w:p>
@@ -7758,7 +7847,37 @@
           <w:rFonts w:cs="Calibri"/>
           <w:szCs w:val="22"/>
         </w:rPr>
-        <w:t xml:space="preserve">is already in the system, the system does not allow to register new </w:t>
+        <w:t xml:space="preserve">is already in the system, the system does not allow </w:t>
+      </w:r>
+      <w:proofErr w:type="gramStart"/>
+      <w:r>
+        <w:rPr>
+          <w:rFonts w:cs="Calibri"/>
+          <w:szCs w:val="22"/>
+        </w:rPr>
+        <w:t>to register</w:t>
+      </w:r>
+      <w:proofErr w:type="gramEnd"/>
+      <w:r>
+        <w:rPr>
+          <w:rFonts w:cs="Calibri"/>
+          <w:szCs w:val="22"/>
+        </w:rPr>
+        <w:t xml:space="preserve"> a</w:t>
+      </w:r>
+      <w:r>
+        <w:rPr>
+          <w:rFonts w:cs="Calibri"/>
+          <w:szCs w:val="22"/>
+        </w:rPr>
+        <w:t xml:space="preserve"> </w:t>
+      </w:r>
+      <w:r>
+        <w:rPr>
+          <w:rFonts w:cs="Calibri"/>
+          <w:szCs w:val="22"/>
+        </w:rPr>
+        <w:t xml:space="preserve">new </w:t>
       </w:r>
       <w:r>
         <w:rPr>
@@ -8008,14 +8127,6 @@
         <w:gridCol w:w="2340"/>
       </w:tblGrid>
       <w:tr>
-        <w:tblPrEx>
-          <w:tblCellMar>
-            <w:top w:w="0" w:type="dxa"/>
-            <w:left w:w="0" w:type="dxa"/>
-            <w:bottom w:w="0" w:type="dxa"/>
-            <w:right w:w="0" w:type="dxa"/>
-          </w:tblCellMar>
-        </w:tblPrEx>
         <w:trPr>
           <w:trHeight w:val="257"/>
         </w:trPr>
@@ -8153,14 +8264,6 @@
         </w:tc>
       </w:tr>
       <w:tr>
-        <w:tblPrEx>
-          <w:tblCellMar>
-            <w:top w:w="0" w:type="dxa"/>
-            <w:left w:w="0" w:type="dxa"/>
-            <w:bottom w:w="0" w:type="dxa"/>
-            <w:right w:w="0" w:type="dxa"/>
-          </w:tblCellMar>
-        </w:tblPrEx>
         <w:trPr>
           <w:trHeight w:val="984"/>
         </w:trPr>
@@ -8286,14 +8389,6 @@
         </w:tc>
       </w:tr>
       <w:tr>
-        <w:tblPrEx>
-          <w:tblCellMar>
-            <w:top w:w="0" w:type="dxa"/>
-            <w:left w:w="0" w:type="dxa"/>
-            <w:bottom w:w="0" w:type="dxa"/>
-            <w:right w:w="0" w:type="dxa"/>
-          </w:tblCellMar>
-        </w:tblPrEx>
         <w:trPr>
           <w:trHeight w:val="1042"/>
         </w:trPr>
@@ -8380,6 +8475,7 @@
                 <w:szCs w:val="22"/>
               </w:rPr>
             </w:pPr>
+            <w:proofErr w:type="gramStart"/>
             <w:r>
               <w:rPr>
                 <w:rFonts w:cs="Calibri"/>
@@ -8387,12 +8483,20 @@
               </w:rPr>
               <w:t>contain</w:t>
             </w:r>
+            <w:proofErr w:type="gramEnd"/>
             <w:r>
               <w:rPr>
                 <w:rFonts w:cs="Calibri"/>
                 <w:szCs w:val="22"/>
               </w:rPr>
               <w:t xml:space="preserve"> the small letter, capital letter, and</w:t>
+            </w:r>
+            <w:r>
+              <w:rPr>
+                <w:rFonts w:cs="Calibri"/>
+                <w:szCs w:val="22"/>
+              </w:rPr>
+              <w:t xml:space="preserve"> a</w:t>
             </w:r>
             <w:r>
               <w:rPr>
@@ -8502,7 +8606,25 @@
           <w:szCs w:val="22"/>
           <w:lang w:eastAsia="ja-JP" w:bidi="ar-SA"/>
         </w:rPr>
-        <w:t>1. The user browse to the login page</w:t>
+        <w:t xml:space="preserve">1. The user </w:t>
+      </w:r>
+      <w:proofErr w:type="gramStart"/>
+      <w:r>
+        <w:rPr>
+          <w:rFonts w:cs="Calibri"/>
+          <w:szCs w:val="22"/>
+          <w:lang w:eastAsia="ja-JP" w:bidi="ar-SA"/>
+        </w:rPr>
+        <w:t>browse</w:t>
+      </w:r>
+      <w:proofErr w:type="gramEnd"/>
+      <w:r>
+        <w:rPr>
+          <w:rFonts w:cs="Calibri"/>
+          <w:szCs w:val="22"/>
+          <w:lang w:eastAsia="ja-JP" w:bidi="ar-SA"/>
+        </w:rPr>
+        <w:t xml:space="preserve"> to the login page</w:t>
       </w:r>
     </w:p>
     <w:p>
@@ -8629,12 +8751,21 @@
         </w:rPr>
         <w:t xml:space="preserve">A.3 </w:t>
       </w:r>
-      <w:r>
-        <w:rPr>
-          <w:rFonts w:cs="Calibri"/>
-          <w:szCs w:val="22"/>
-        </w:rPr>
-        <w:t>If the user input data in the wrong format</w:t>
+      <w:proofErr w:type="gramStart"/>
+      <w:r>
+        <w:rPr>
+          <w:rFonts w:cs="Calibri"/>
+          <w:szCs w:val="22"/>
+        </w:rPr>
+        <w:t>If</w:t>
+      </w:r>
+      <w:proofErr w:type="gramEnd"/>
+      <w:r>
+        <w:rPr>
+          <w:rFonts w:cs="Calibri"/>
+          <w:szCs w:val="22"/>
+        </w:rPr>
+        <w:t xml:space="preserve"> the user input data in the wrong format</w:t>
       </w:r>
       <w:r>
         <w:rPr>
@@ -8741,12 +8872,21 @@
           <w:szCs w:val="22"/>
         </w:rPr>
       </w:pPr>
-      <w:r>
-        <w:rPr>
-          <w:rFonts w:cs="Calibri"/>
-          <w:szCs w:val="22"/>
-        </w:rPr>
-        <w:t>number, hyphens (-), and underscores (_).</w:t>
+      <w:proofErr w:type="gramStart"/>
+      <w:r>
+        <w:rPr>
+          <w:rFonts w:cs="Calibri"/>
+          <w:szCs w:val="22"/>
+        </w:rPr>
+        <w:t>number</w:t>
+      </w:r>
+      <w:proofErr w:type="gramEnd"/>
+      <w:r>
+        <w:rPr>
+          <w:rFonts w:cs="Calibri"/>
+          <w:szCs w:val="22"/>
+        </w:rPr>
+        <w:t>, hyphens (-), and underscores (_).</w:t>
       </w:r>
       <w:r>
         <w:rPr>
@@ -8818,12 +8958,21 @@
           <w:szCs w:val="22"/>
         </w:rPr>
       </w:pPr>
-      <w:r>
-        <w:rPr>
-          <w:rFonts w:cs="Calibri"/>
-          <w:szCs w:val="22"/>
-        </w:rPr>
-        <w:t xml:space="preserve">should be </w:t>
+      <w:proofErr w:type="gramStart"/>
+      <w:r>
+        <w:rPr>
+          <w:rFonts w:cs="Calibri"/>
+          <w:szCs w:val="22"/>
+        </w:rPr>
+        <w:t>should</w:t>
+      </w:r>
+      <w:proofErr w:type="gramEnd"/>
+      <w:r>
+        <w:rPr>
+          <w:rFonts w:cs="Calibri"/>
+          <w:szCs w:val="22"/>
+        </w:rPr>
+        <w:t xml:space="preserve"> be </w:t>
       </w:r>
       <w:r>
         <w:rPr>
@@ -9037,14 +9186,30 @@
           <w:rFonts w:cs="Calibri"/>
           <w:szCs w:val="22"/>
         </w:rPr>
-        <w:t xml:space="preserve">in the system, the system does not allow to </w:t>
-      </w:r>
-      <w:r>
-        <w:rPr>
-          <w:rFonts w:cs="Calibri"/>
-          <w:szCs w:val="22"/>
-        </w:rPr>
-        <w:t xml:space="preserve">log in </w:t>
+        <w:t xml:space="preserve">in the system, the system does not allow </w:t>
+      </w:r>
+      <w:proofErr w:type="gramStart"/>
+      <w:r>
+        <w:rPr>
+          <w:rFonts w:cs="Calibri"/>
+          <w:szCs w:val="22"/>
+        </w:rPr>
+        <w:t xml:space="preserve">to </w:t>
+      </w:r>
+      <w:r>
+        <w:rPr>
+          <w:rFonts w:cs="Calibri"/>
+          <w:szCs w:val="22"/>
+        </w:rPr>
+        <w:t>log</w:t>
+      </w:r>
+      <w:proofErr w:type="gramEnd"/>
+      <w:r>
+        <w:rPr>
+          <w:rFonts w:cs="Calibri"/>
+          <w:szCs w:val="22"/>
+        </w:rPr>
+        <w:t xml:space="preserve"> in </w:t>
       </w:r>
       <w:r>
         <w:rPr>
@@ -9221,7 +9386,7 @@
       <w:commentRangeEnd w:id="3"/>
       <w:r>
         <w:rPr>
-          <w:rStyle w:val="CommentReference"/>
+          <w:rStyle w:val="a3"/>
           <w:sz w:val="16"/>
         </w:rPr>
         <w:commentReference w:id="3"/>
@@ -9347,14 +9512,6 @@
         <w:gridCol w:w="2272"/>
       </w:tblGrid>
       <w:tr>
-        <w:tblPrEx>
-          <w:tblCellMar>
-            <w:top w:w="0" w:type="dxa"/>
-            <w:left w:w="0" w:type="dxa"/>
-            <w:bottom w:w="0" w:type="dxa"/>
-            <w:right w:w="0" w:type="dxa"/>
-          </w:tblCellMar>
-        </w:tblPrEx>
         <w:trPr>
           <w:trHeight w:val="260"/>
         </w:trPr>
@@ -9492,14 +9649,6 @@
         </w:tc>
       </w:tr>
       <w:tr>
-        <w:tblPrEx>
-          <w:tblCellMar>
-            <w:top w:w="0" w:type="dxa"/>
-            <w:left w:w="0" w:type="dxa"/>
-            <w:bottom w:w="0" w:type="dxa"/>
-            <w:right w:w="0" w:type="dxa"/>
-          </w:tblCellMar>
-        </w:tblPrEx>
         <w:trPr>
           <w:trHeight w:val="471"/>
         </w:trPr>
@@ -9615,14 +9764,6 @@
         </w:tc>
       </w:tr>
       <w:tr>
-        <w:tblPrEx>
-          <w:tblCellMar>
-            <w:top w:w="0" w:type="dxa"/>
-            <w:left w:w="0" w:type="dxa"/>
-            <w:bottom w:w="0" w:type="dxa"/>
-            <w:right w:w="0" w:type="dxa"/>
-          </w:tblCellMar>
-        </w:tblPrEx>
         <w:trPr>
           <w:trHeight w:val="277"/>
         </w:trPr>
@@ -9760,14 +9901,6 @@
         </w:tc>
       </w:tr>
       <w:tr>
-        <w:tblPrEx>
-          <w:tblCellMar>
-            <w:top w:w="0" w:type="dxa"/>
-            <w:left w:w="0" w:type="dxa"/>
-            <w:bottom w:w="0" w:type="dxa"/>
-            <w:right w:w="0" w:type="dxa"/>
-          </w:tblCellMar>
-        </w:tblPrEx>
         <w:trPr>
           <w:trHeight w:val="277"/>
         </w:trPr>
@@ -9890,14 +10023,6 @@
         </w:tc>
       </w:tr>
       <w:tr>
-        <w:tblPrEx>
-          <w:tblCellMar>
-            <w:top w:w="0" w:type="dxa"/>
-            <w:left w:w="0" w:type="dxa"/>
-            <w:bottom w:w="0" w:type="dxa"/>
-            <w:right w:w="0" w:type="dxa"/>
-          </w:tblCellMar>
-        </w:tblPrEx>
         <w:trPr>
           <w:trHeight w:val="277"/>
         </w:trPr>
@@ -9976,6 +10101,7 @@
                 <w:szCs w:val="22"/>
               </w:rPr>
             </w:pPr>
+            <w:proofErr w:type="gramStart"/>
             <w:r>
               <w:rPr>
                 <w:rFonts w:cs="Calibri"/>
@@ -9983,12 +10109,20 @@
               </w:rPr>
               <w:t>contain</w:t>
             </w:r>
+            <w:proofErr w:type="gramEnd"/>
             <w:r>
               <w:rPr>
                 <w:rFonts w:cs="Calibri"/>
                 <w:szCs w:val="22"/>
               </w:rPr>
               <w:t xml:space="preserve"> the small letter, capital letter, and</w:t>
+            </w:r>
+            <w:r>
+              <w:rPr>
+                <w:rFonts w:cs="Calibri"/>
+                <w:szCs w:val="22"/>
+              </w:rPr>
+              <w:t xml:space="preserve"> a</w:t>
             </w:r>
             <w:r>
               <w:rPr>
@@ -10069,14 +10203,6 @@
         </w:tc>
       </w:tr>
       <w:tr>
-        <w:tblPrEx>
-          <w:tblCellMar>
-            <w:top w:w="0" w:type="dxa"/>
-            <w:left w:w="0" w:type="dxa"/>
-            <w:bottom w:w="0" w:type="dxa"/>
-            <w:right w:w="0" w:type="dxa"/>
-          </w:tblCellMar>
-        </w:tblPrEx>
         <w:trPr>
           <w:trHeight w:val="277"/>
         </w:trPr>
@@ -10196,7 +10322,31 @@
               </w:rPr>
             </w:pPr>
             <w:r>
-              <w:t xml:space="preserve"> “239 Huay Kaew Road, Muang District, Chiang Mai, Thailand, 50200</w:t>
+              <w:t xml:space="preserve"> “239 </w:t>
+            </w:r>
+            <w:proofErr w:type="spellStart"/>
+            <w:r>
+              <w:t>Huay</w:t>
+            </w:r>
+            <w:proofErr w:type="spellEnd"/>
+            <w:r>
+              <w:t xml:space="preserve"> </w:t>
+            </w:r>
+            <w:proofErr w:type="spellStart"/>
+            <w:r>
+              <w:t>Kaew</w:t>
+            </w:r>
+            <w:proofErr w:type="spellEnd"/>
+            <w:r>
+              <w:t xml:space="preserve"> Road, </w:t>
+            </w:r>
+            <w:proofErr w:type="spellStart"/>
+            <w:r>
+              <w:t>Muang</w:t>
+            </w:r>
+            <w:proofErr w:type="spellEnd"/>
+            <w:r>
+              <w:t xml:space="preserve"> District, Chiang Mai, Thailand, 50200</w:t>
             </w:r>
             <w:r>
               <w:rPr>
@@ -10237,14 +10387,6 @@
         </w:tc>
       </w:tr>
       <w:tr>
-        <w:tblPrEx>
-          <w:tblCellMar>
-            <w:top w:w="0" w:type="dxa"/>
-            <w:left w:w="0" w:type="dxa"/>
-            <w:bottom w:w="0" w:type="dxa"/>
-            <w:right w:w="0" w:type="dxa"/>
-          </w:tblCellMar>
-        </w:tblPrEx>
         <w:trPr>
           <w:trHeight w:val="277"/>
         </w:trPr>
@@ -10360,14 +10502,6 @@
         </w:tc>
       </w:tr>
       <w:tr>
-        <w:tblPrEx>
-          <w:tblCellMar>
-            <w:top w:w="0" w:type="dxa"/>
-            <w:left w:w="0" w:type="dxa"/>
-            <w:bottom w:w="0" w:type="dxa"/>
-            <w:right w:w="0" w:type="dxa"/>
-          </w:tblCellMar>
-        </w:tblPrEx>
         <w:trPr>
           <w:trHeight w:val="277"/>
         </w:trPr>
@@ -10613,6 +10747,7 @@
         </w:rPr>
         <w:t xml:space="preserve">The </w:t>
       </w:r>
+      <w:proofErr w:type="gramStart"/>
       <w:r>
         <w:rPr>
           <w:rFonts w:cs="Calibri"/>
@@ -10626,7 +10761,15 @@
           <w:rFonts w:cs="Calibri"/>
           <w:szCs w:val="22"/>
         </w:rPr>
-        <w:t>edit the information and save.</w:t>
+        <w:t>edit</w:t>
+      </w:r>
+      <w:proofErr w:type="gramEnd"/>
+      <w:r>
+        <w:rPr>
+          <w:rFonts w:cs="Calibri"/>
+          <w:szCs w:val="22"/>
+        </w:rPr>
+        <w:t xml:space="preserve"> the information and save.</w:t>
       </w:r>
     </w:p>
     <w:p>
@@ -10662,14 +10805,30 @@
           <w:rFonts w:cs="Calibri"/>
           <w:szCs w:val="22"/>
         </w:rPr>
-        <w:t xml:space="preserve">The system </w:t>
-      </w:r>
-      <w:r>
-        <w:rPr>
-          <w:rFonts w:cs="Calibri"/>
-          <w:szCs w:val="22"/>
-        </w:rPr>
-        <w:t>update the information in the</w:t>
+        <w:t xml:space="preserve">The </w:t>
+      </w:r>
+      <w:proofErr w:type="gramStart"/>
+      <w:r>
+        <w:rPr>
+          <w:rFonts w:cs="Calibri"/>
+          <w:szCs w:val="22"/>
+        </w:rPr>
+        <w:t xml:space="preserve">system </w:t>
+      </w:r>
+      <w:r>
+        <w:rPr>
+          <w:rFonts w:cs="Calibri"/>
+          <w:szCs w:val="22"/>
+        </w:rPr>
+        <w:t>update</w:t>
+      </w:r>
+      <w:proofErr w:type="gramEnd"/>
+      <w:r>
+        <w:rPr>
+          <w:rFonts w:cs="Calibri"/>
+          <w:szCs w:val="22"/>
+        </w:rPr>
+        <w:t xml:space="preserve"> the information in the</w:t>
       </w:r>
       <w:r>
         <w:rPr>
@@ -10884,7 +11043,21 @@
           <w:rFonts w:cs="Calibri"/>
           <w:szCs w:val="22"/>
         </w:rPr>
-        <w:t xml:space="preserve"> the product catalog which the product information are already existed in </w:t>
+        <w:t xml:space="preserve"> the product catalog which the product information are already existed in</w:t>
+      </w:r>
+      <w:r>
+        <w:rPr>
+          <w:rFonts w:cs="Calibri"/>
+          <w:szCs w:val="22"/>
+        </w:rPr>
+        <w:t xml:space="preserve"> the</w:t>
+      </w:r>
+      <w:r>
+        <w:rPr>
+          <w:rFonts w:cs="Calibri"/>
+          <w:szCs w:val="22"/>
+        </w:rPr>
+        <w:t xml:space="preserve"> </w:t>
       </w:r>
       <w:r>
         <w:rPr>
@@ -11298,7 +11471,65 @@
           <w:rFonts w:cs="Calibri"/>
           <w:szCs w:val="22"/>
         </w:rPr>
-        <w:t xml:space="preserve"> product that user want to see which the product information are already existed in </w:t>
+        <w:t xml:space="preserve"> product that</w:t>
+      </w:r>
+      <w:r>
+        <w:rPr>
+          <w:rFonts w:cs="Calibri"/>
+          <w:szCs w:val="22"/>
+        </w:rPr>
+        <w:t xml:space="preserve"> the</w:t>
+      </w:r>
+      <w:r>
+        <w:rPr>
+          <w:rFonts w:cs="Calibri"/>
+          <w:szCs w:val="22"/>
+        </w:rPr>
+        <w:t xml:space="preserve"> </w:t>
+      </w:r>
+      <w:r>
+        <w:rPr>
+          <w:rFonts w:cs="Calibri"/>
+          <w:szCs w:val="22"/>
+        </w:rPr>
+        <w:t xml:space="preserve">user </w:t>
+      </w:r>
+      <w:r>
+        <w:rPr>
+          <w:rFonts w:cs="Calibri"/>
+          <w:szCs w:val="22"/>
+        </w:rPr>
+        <w:t>want</w:t>
+      </w:r>
+      <w:r>
+        <w:rPr>
+          <w:rFonts w:cs="Calibri"/>
+          <w:szCs w:val="22"/>
+        </w:rPr>
+        <w:t>s</w:t>
+      </w:r>
+      <w:r>
+        <w:rPr>
+          <w:rFonts w:cs="Calibri"/>
+          <w:szCs w:val="22"/>
+        </w:rPr>
+        <w:t xml:space="preserve"> to see which the product information are already existed in</w:t>
+      </w:r>
+      <w:bookmarkStart w:id="4" w:name="_GoBack"/>
+      <w:bookmarkEnd w:id="4"/>
+      <w:r>
+        <w:rPr>
+          <w:rFonts w:cs="Calibri"/>
+          <w:szCs w:val="22"/>
+        </w:rPr>
+        <w:t xml:space="preserve"> the</w:t>
+      </w:r>
+      <w:r>
+        <w:rPr>
+          <w:rFonts w:cs="Calibri"/>
+          <w:szCs w:val="22"/>
+        </w:rPr>
+        <w:t xml:space="preserve"> </w:t>
       </w:r>
       <w:r>
         <w:rPr>
@@ -11396,14 +11627,6 @@
         <w:gridCol w:w="2272"/>
       </w:tblGrid>
       <w:tr>
-        <w:tblPrEx>
-          <w:tblCellMar>
-            <w:top w:w="0" w:type="dxa"/>
-            <w:left w:w="0" w:type="dxa"/>
-            <w:bottom w:w="0" w:type="dxa"/>
-            <w:right w:w="0" w:type="dxa"/>
-          </w:tblCellMar>
-        </w:tblPrEx>
         <w:trPr>
           <w:trHeight w:val="260"/>
         </w:trPr>
@@ -11541,14 +11764,6 @@
         </w:tc>
       </w:tr>
       <w:tr>
-        <w:tblPrEx>
-          <w:tblCellMar>
-            <w:top w:w="0" w:type="dxa"/>
-            <w:left w:w="0" w:type="dxa"/>
-            <w:bottom w:w="0" w:type="dxa"/>
-            <w:right w:w="0" w:type="dxa"/>
-          </w:tblCellMar>
-        </w:tblPrEx>
         <w:trPr>
           <w:trHeight w:val="471"/>
         </w:trPr>
@@ -11781,12 +11996,21 @@
         </w:rPr>
         <w:t xml:space="preserve"> </w:t>
       </w:r>
-      <w:r>
-        <w:rPr>
-          <w:rFonts w:cs="Calibri"/>
-          <w:szCs w:val="22"/>
-        </w:rPr>
-        <w:t>user want to see.</w:t>
+      <w:proofErr w:type="gramStart"/>
+      <w:r>
+        <w:rPr>
+          <w:rFonts w:cs="Calibri"/>
+          <w:szCs w:val="22"/>
+        </w:rPr>
+        <w:t>user want</w:t>
+      </w:r>
+      <w:proofErr w:type="gramEnd"/>
+      <w:r>
+        <w:rPr>
+          <w:rFonts w:cs="Calibri"/>
+          <w:szCs w:val="22"/>
+        </w:rPr>
+        <w:t xml:space="preserve"> to see.</w:t>
       </w:r>
     </w:p>
     <w:p>
@@ -12210,7 +12434,31 @@
           <w:szCs w:val="22"/>
           <w:lang w:eastAsia="ja-JP" w:bidi="ar-SA"/>
         </w:rPr>
-        <w:t>The customer select the product that want and click add to cart.</w:t>
+        <w:t xml:space="preserve">The customer </w:t>
+      </w:r>
+      <w:r>
+        <w:rPr>
+          <w:rFonts w:cs="Calibri"/>
+          <w:szCs w:val="22"/>
+          <w:lang w:eastAsia="ja-JP" w:bidi="ar-SA"/>
+        </w:rPr>
+        <w:t>select</w:t>
+      </w:r>
+      <w:r>
+        <w:rPr>
+          <w:rFonts w:cs="Calibri"/>
+          <w:szCs w:val="22"/>
+          <w:lang w:eastAsia="ja-JP" w:bidi="ar-SA"/>
+        </w:rPr>
+        <w:t>s</w:t>
+      </w:r>
+      <w:r>
+        <w:rPr>
+          <w:rFonts w:cs="Calibri"/>
+          <w:szCs w:val="22"/>
+          <w:lang w:eastAsia="ja-JP" w:bidi="ar-SA"/>
+        </w:rPr>
+        <w:t xml:space="preserve"> the product that want and click add to cart.</w:t>
       </w:r>
     </w:p>
     <w:p>
@@ -12232,7 +12480,55 @@
           <w:szCs w:val="22"/>
           <w:lang w:eastAsia="ja-JP" w:bidi="ar-SA"/>
         </w:rPr>
-        <w:t>The system add the product that user selected to the</w:t>
+        <w:t xml:space="preserve">The system </w:t>
+      </w:r>
+      <w:r>
+        <w:rPr>
+          <w:rFonts w:cs="Calibri"/>
+          <w:szCs w:val="22"/>
+          <w:lang w:eastAsia="ja-JP" w:bidi="ar-SA"/>
+        </w:rPr>
+        <w:t>add</w:t>
+      </w:r>
+      <w:r>
+        <w:rPr>
+          <w:rFonts w:cs="Calibri"/>
+          <w:szCs w:val="22"/>
+          <w:lang w:eastAsia="ja-JP" w:bidi="ar-SA"/>
+        </w:rPr>
+        <w:t>s</w:t>
+      </w:r>
+      <w:r>
+        <w:rPr>
+          <w:rFonts w:cs="Calibri"/>
+          <w:szCs w:val="22"/>
+          <w:lang w:eastAsia="ja-JP" w:bidi="ar-SA"/>
+        </w:rPr>
+        <w:t xml:space="preserve"> the product that</w:t>
+      </w:r>
+      <w:r>
+        <w:rPr>
+          <w:rFonts w:cs="Calibri"/>
+          <w:szCs w:val="22"/>
+          <w:lang w:eastAsia="ja-JP" w:bidi="ar-SA"/>
+        </w:rPr>
+        <w:t xml:space="preserve"> the</w:t>
+      </w:r>
+      <w:r>
+        <w:rPr>
+          <w:rFonts w:cs="Calibri"/>
+          <w:szCs w:val="22"/>
+          <w:lang w:eastAsia="ja-JP" w:bidi="ar-SA"/>
+        </w:rPr>
+        <w:t xml:space="preserve"> </w:t>
+      </w:r>
+      <w:r>
+        <w:rPr>
+          <w:rFonts w:cs="Calibri"/>
+          <w:szCs w:val="22"/>
+          <w:lang w:eastAsia="ja-JP" w:bidi="ar-SA"/>
+        </w:rPr>
+        <w:t>user selected to the</w:t>
       </w:r>
       <w:r>
         <w:t xml:space="preserve"> user</w:t>
@@ -12428,7 +12724,16 @@
         <w:t xml:space="preserve">The system </w:t>
       </w:r>
       <w:r>
-        <w:t>provides the shopping car UI</w:t>
+        <w:t xml:space="preserve">provides the shopping </w:t>
+      </w:r>
+      <w:r>
+        <w:t>car</w:t>
+      </w:r>
+      <w:r>
+        <w:t>t</w:t>
+      </w:r>
+      <w:r>
+        <w:t xml:space="preserve"> UI</w:t>
       </w:r>
       <w:r>
         <w:rPr>
@@ -12480,7 +12785,49 @@
           <w:szCs w:val="22"/>
           <w:lang w:eastAsia="ja-JP" w:bidi="ar-SA"/>
         </w:rPr>
-        <w:t>The system delete the product that user selected.</w:t>
+        <w:t xml:space="preserve">The </w:t>
+      </w:r>
+      <w:proofErr w:type="gramStart"/>
+      <w:r>
+        <w:rPr>
+          <w:rFonts w:cs="Calibri"/>
+          <w:szCs w:val="22"/>
+          <w:lang w:eastAsia="ja-JP" w:bidi="ar-SA"/>
+        </w:rPr>
+        <w:t>system delete</w:t>
+      </w:r>
+      <w:proofErr w:type="gramEnd"/>
+      <w:r>
+        <w:rPr>
+          <w:rFonts w:cs="Calibri"/>
+          <w:szCs w:val="22"/>
+          <w:lang w:eastAsia="ja-JP" w:bidi="ar-SA"/>
+        </w:rPr>
+        <w:t xml:space="preserve"> the product that</w:t>
+      </w:r>
+      <w:r>
+        <w:rPr>
+          <w:rFonts w:cs="Calibri"/>
+          <w:szCs w:val="22"/>
+          <w:lang w:eastAsia="ja-JP" w:bidi="ar-SA"/>
+        </w:rPr>
+        <w:t xml:space="preserve"> the</w:t>
+      </w:r>
+      <w:r>
+        <w:rPr>
+          <w:rFonts w:cs="Calibri"/>
+          <w:szCs w:val="22"/>
+          <w:lang w:eastAsia="ja-JP" w:bidi="ar-SA"/>
+        </w:rPr>
+        <w:t xml:space="preserve"> </w:t>
+      </w:r>
+      <w:r>
+        <w:rPr>
+          <w:rFonts w:cs="Calibri"/>
+          <w:szCs w:val="22"/>
+          <w:lang w:eastAsia="ja-JP" w:bidi="ar-SA"/>
+        </w:rPr>
+        <w:t>user selected.</w:t>
       </w:r>
     </w:p>
     <w:p>
@@ -12502,7 +12849,31 @@
           <w:szCs w:val="22"/>
           <w:lang w:eastAsia="ja-JP" w:bidi="ar-SA"/>
         </w:rPr>
-        <w:t xml:space="preserve">The system display </w:t>
+        <w:t xml:space="preserve">The system </w:t>
+      </w:r>
+      <w:r>
+        <w:rPr>
+          <w:rFonts w:cs="Calibri"/>
+          <w:szCs w:val="22"/>
+          <w:lang w:eastAsia="ja-JP" w:bidi="ar-SA"/>
+        </w:rPr>
+        <w:t>display</w:t>
+      </w:r>
+      <w:r>
+        <w:rPr>
+          <w:rFonts w:cs="Calibri"/>
+          <w:szCs w:val="22"/>
+          <w:lang w:eastAsia="ja-JP" w:bidi="ar-SA"/>
+        </w:rPr>
+        <w:t>s</w:t>
+      </w:r>
+      <w:r>
+        <w:rPr>
+          <w:rFonts w:cs="Calibri"/>
+          <w:szCs w:val="22"/>
+          <w:lang w:eastAsia="ja-JP" w:bidi="ar-SA"/>
+        </w:rPr>
+        <w:t xml:space="preserve"> </w:t>
       </w:r>
       <w:r>
         <w:rPr>
@@ -12550,8 +12921,13 @@
           <w:lang w:eastAsia="ja-JP" w:bidi="ar-SA"/>
         </w:rPr>
       </w:pPr>
-      <w:r>
-        <w:t>When the customer add the product that his want to customer’s cart finished. T</w:t>
+      <w:proofErr w:type="gramStart"/>
+      <w:r>
+        <w:t>When the customer add the product that his want to customer’s cart finished.</w:t>
+      </w:r>
+      <w:proofErr w:type="gramEnd"/>
+      <w:r>
+        <w:t xml:space="preserve"> T</w:t>
       </w:r>
       <w:r>
         <w:t>he customer can checkout to see the buying transaction summary</w:t>
@@ -12659,7 +13035,25 @@
           <w:szCs w:val="22"/>
           <w:lang w:eastAsia="ja-JP" w:bidi="ar-SA"/>
         </w:rPr>
-        <w:t>The customer click “</w:t>
+        <w:t xml:space="preserve">The </w:t>
+      </w:r>
+      <w:proofErr w:type="gramStart"/>
+      <w:r>
+        <w:rPr>
+          <w:rFonts w:cs="Calibri"/>
+          <w:szCs w:val="22"/>
+          <w:lang w:eastAsia="ja-JP" w:bidi="ar-SA"/>
+        </w:rPr>
+        <w:t>customer click</w:t>
+      </w:r>
+      <w:proofErr w:type="gramEnd"/>
+      <w:r>
+        <w:rPr>
+          <w:rFonts w:cs="Calibri"/>
+          <w:szCs w:val="22"/>
+          <w:lang w:eastAsia="ja-JP" w:bidi="ar-SA"/>
+        </w:rPr>
+        <w:t xml:space="preserve"> “</w:t>
       </w:r>
       <w:r>
         <w:rPr>
@@ -12727,7 +13121,13 @@
         <w:t xml:space="preserve">The system </w:t>
       </w:r>
       <w:r>
-        <w:t>display the buying transaction summary to the UI</w:t>
+        <w:t>display</w:t>
+      </w:r>
+      <w:r>
+        <w:t>s</w:t>
+      </w:r>
+      <w:r>
+        <w:t xml:space="preserve"> the buying transaction summary to the UI</w:t>
       </w:r>
       <w:r>
         <w:rPr>
@@ -12919,6 +13319,7 @@
           <w:szCs w:val="22"/>
         </w:rPr>
       </w:pPr>
+      <w:proofErr w:type="gramStart"/>
       <w:r>
         <w:rPr>
           <w:rFonts w:cs="Calibri"/>
@@ -12934,6 +13335,7 @@
         </w:rPr>
         <w:t>shopping cart UI.</w:t>
       </w:r>
+      <w:proofErr w:type="gramEnd"/>
     </w:p>
     <w:p>
       <w:pPr>
@@ -12977,61 +13379,25 @@
         <w:rPr>
           <w:color w:val="FF0000"/>
         </w:rPr>
-        <w:t>When the customer</w:t>
+        <w:t xml:space="preserve">When the customer </w:t>
       </w:r>
       <w:r>
         <w:rPr>
           <w:color w:val="FF0000"/>
         </w:rPr>
-        <w:t xml:space="preserve"> select the product and checkout</w:t>
+        <w:t>select</w:t>
       </w:r>
       <w:r>
         <w:rPr>
           <w:color w:val="FF0000"/>
         </w:rPr>
-        <w:t xml:space="preserve"> </w:t>
+        <w:t>s</w:t>
       </w:r>
       <w:r>
         <w:rPr>
           <w:color w:val="FF0000"/>
         </w:rPr>
-        <w:t>finished</w:t>
-      </w:r>
-      <w:r>
-        <w:rPr>
-          <w:color w:val="FF0000"/>
-        </w:rPr>
-        <w:t>. The customer can</w:t>
-      </w:r>
-      <w:r>
-        <w:rPr>
-          <w:color w:val="FF0000"/>
-        </w:rPr>
-        <w:t xml:space="preserve"> select</w:t>
-      </w:r>
-      <w:r>
-        <w:rPr>
-          <w:color w:val="FF0000"/>
-        </w:rPr>
-        <w:t xml:space="preserve"> </w:t>
-      </w:r>
-      <w:r>
-        <w:rPr>
-          <w:color w:val="FF0000"/>
-        </w:rPr>
-        <w:t xml:space="preserve">to </w:t>
-      </w:r>
-      <w:r>
-        <w:rPr>
-          <w:color w:val="FF0000"/>
-        </w:rPr>
-        <w:t>payment</w:t>
-      </w:r>
-      <w:r>
-        <w:rPr>
-          <w:color w:val="FF0000"/>
-        </w:rPr>
-        <w:t>.</w:t>
+        <w:t xml:space="preserve"> the product and checkout finished. The customer can select to payment.</w:t>
       </w:r>
     </w:p>
     <w:p>
@@ -13185,7 +13551,25 @@
           <w:szCs w:val="22"/>
           <w:lang w:eastAsia="ja-JP" w:bidi="ar-SA"/>
         </w:rPr>
-        <w:t>select the way to payment.</w:t>
+        <w:t>select</w:t>
+      </w:r>
+      <w:r>
+        <w:rPr>
+          <w:rFonts w:cs="Calibri"/>
+          <w:color w:val="FF0000"/>
+          <w:szCs w:val="22"/>
+          <w:lang w:eastAsia="ja-JP" w:bidi="ar-SA"/>
+        </w:rPr>
+        <w:t>s</w:t>
+      </w:r>
+      <w:r>
+        <w:rPr>
+          <w:rFonts w:cs="Calibri"/>
+          <w:color w:val="FF0000"/>
+          <w:szCs w:val="22"/>
+          <w:lang w:eastAsia="ja-JP" w:bidi="ar-SA"/>
+        </w:rPr>
+        <w:t xml:space="preserve"> the way to payment.</w:t>
       </w:r>
     </w:p>
     <w:p>
@@ -13242,10 +13626,7 @@
         <w:t xml:space="preserve">The customer can see all </w:t>
       </w:r>
       <w:r>
-        <w:t xml:space="preserve">the </w:t>
-      </w:r>
-      <w:r>
-        <w:t>history</w:t>
+        <w:t>the history</w:t>
       </w:r>
       <w:r>
         <w:t xml:space="preserve"> of </w:t>
@@ -13383,7 +13764,55 @@
           <w:szCs w:val="22"/>
           <w:lang w:eastAsia="ja-JP" w:bidi="ar-SA"/>
         </w:rPr>
-        <w:t xml:space="preserve"> retrieve the data from database and</w:t>
+        <w:t xml:space="preserve"> </w:t>
+      </w:r>
+      <w:r>
+        <w:rPr>
+          <w:rFonts w:cs="Calibri"/>
+          <w:szCs w:val="22"/>
+          <w:lang w:eastAsia="ja-JP" w:bidi="ar-SA"/>
+        </w:rPr>
+        <w:t>retrieve</w:t>
+      </w:r>
+      <w:r>
+        <w:rPr>
+          <w:rFonts w:cs="Calibri"/>
+          <w:szCs w:val="22"/>
+          <w:lang w:eastAsia="ja-JP" w:bidi="ar-SA"/>
+        </w:rPr>
+        <w:t>s</w:t>
+      </w:r>
+      <w:r>
+        <w:rPr>
+          <w:rFonts w:cs="Calibri"/>
+          <w:szCs w:val="22"/>
+          <w:lang w:eastAsia="ja-JP" w:bidi="ar-SA"/>
+        </w:rPr>
+        <w:t xml:space="preserve"> the data from</w:t>
+      </w:r>
+      <w:r>
+        <w:rPr>
+          <w:rFonts w:cs="Calibri"/>
+          <w:szCs w:val="22"/>
+          <w:lang w:eastAsia="ja-JP" w:bidi="ar-SA"/>
+        </w:rPr>
+        <w:t xml:space="preserve"> the</w:t>
+      </w:r>
+      <w:r>
+        <w:rPr>
+          <w:rFonts w:cs="Calibri"/>
+          <w:szCs w:val="22"/>
+          <w:lang w:eastAsia="ja-JP" w:bidi="ar-SA"/>
+        </w:rPr>
+        <w:t xml:space="preserve"> </w:t>
+      </w:r>
+      <w:r>
+        <w:rPr>
+          <w:rFonts w:cs="Calibri"/>
+          <w:szCs w:val="22"/>
+          <w:lang w:eastAsia="ja-JP" w:bidi="ar-SA"/>
+        </w:rPr>
+        <w:t>database and</w:t>
       </w:r>
       <w:r>
         <w:rPr>
@@ -13435,11 +13864,13 @@
         </w:rPr>
         <w:t xml:space="preserve">can </w:t>
       </w:r>
-      <w:r>
-        <w:t xml:space="preserve">shopping </w:t>
-      </w:r>
-      <w:r>
-        <w:t>history.</w:t>
+      <w:proofErr w:type="gramStart"/>
+      <w:r>
+        <w:t>shopping</w:t>
+      </w:r>
+      <w:proofErr w:type="gramEnd"/>
+      <w:r>
+        <w:t xml:space="preserve"> history.</w:t>
       </w:r>
     </w:p>
     <w:p>
@@ -13588,7 +14019,15 @@
         <w:t xml:space="preserve"> is not found: The message is “</w:t>
       </w:r>
       <w:r>
-        <w:t>Your account no have the transaction history</w:t>
+        <w:t xml:space="preserve">Your </w:t>
+      </w:r>
+      <w:proofErr w:type="gramStart"/>
+      <w:r>
+        <w:t>account no have</w:t>
+      </w:r>
+      <w:proofErr w:type="gramEnd"/>
+      <w:r>
+        <w:t xml:space="preserve"> the transaction history</w:t>
       </w:r>
       <w:r>
         <w:rPr>
@@ -13670,7 +14109,72 @@
           <w:rFonts w:cs="Calibri"/>
           <w:szCs w:val="22"/>
         </w:rPr>
-        <w:t>After the customer select the product finished and don’t want to payment now. The customer can save all list of product which selected and can come back to continues to shopping letter.</w:t>
+        <w:t>After the customer select</w:t>
+      </w:r>
+      <w:r>
+        <w:rPr>
+          <w:rFonts w:cs="Calibri"/>
+          <w:szCs w:val="22"/>
+        </w:rPr>
+        <w:t>s</w:t>
+      </w:r>
+      <w:r>
+        <w:rPr>
+          <w:rFonts w:cs="Calibri"/>
+          <w:szCs w:val="22"/>
+        </w:rPr>
+        <w:t xml:space="preserve"> the product finished and </w:t>
+      </w:r>
+      <w:r>
+        <w:rPr>
+          <w:rFonts w:cs="Calibri"/>
+          <w:szCs w:val="22"/>
+        </w:rPr>
+        <w:t xml:space="preserve">they </w:t>
+      </w:r>
+      <w:r>
+        <w:rPr>
+          <w:rFonts w:cs="Calibri"/>
+          <w:szCs w:val="22"/>
+        </w:rPr>
+        <w:t>don’t want to pay now.</w:t>
+      </w:r>
+      <w:r>
+        <w:rPr>
+          <w:rFonts w:cs="Calibri"/>
+          <w:szCs w:val="22"/>
+        </w:rPr>
+        <w:t xml:space="preserve"> The customer can save all list of product which selected and can come back to </w:t>
+      </w:r>
+      <w:proofErr w:type="gramStart"/>
+      <w:r>
+        <w:rPr>
+          <w:rFonts w:cs="Calibri"/>
+          <w:szCs w:val="22"/>
+        </w:rPr>
+        <w:t>continues</w:t>
+      </w:r>
+      <w:proofErr w:type="gramEnd"/>
+      <w:r>
+        <w:rPr>
+          <w:rFonts w:cs="Calibri"/>
+          <w:szCs w:val="22"/>
+        </w:rPr>
+        <w:t xml:space="preserve"> to </w:t>
+      </w:r>
+      <w:r>
+        <w:rPr>
+          <w:rFonts w:cs="Calibri"/>
+          <w:szCs w:val="22"/>
+        </w:rPr>
+        <w:t>shop</w:t>
+      </w:r>
+      <w:r>
+        <w:rPr>
+          <w:rFonts w:cs="Calibri"/>
+          <w:szCs w:val="22"/>
+        </w:rPr>
+        <w:t xml:space="preserve"> letter.</w:t>
       </w:r>
     </w:p>
     <w:p>
@@ -13750,10 +14254,7 @@
         <w:t xml:space="preserve">enters the </w:t>
       </w:r>
       <w:r>
-        <w:t xml:space="preserve">checkout </w:t>
-      </w:r>
-      <w:r>
-        <w:t>UI</w:t>
+        <w:t>checkout UI</w:t>
       </w:r>
       <w:r>
         <w:rPr>
@@ -13791,10 +14292,23 @@
           <w:szCs w:val="22"/>
           <w:lang w:eastAsia="ja-JP" w:bidi="ar-SA"/>
         </w:rPr>
-        <w:t xml:space="preserve">The system </w:t>
-      </w:r>
-      <w:r>
-        <w:t>record the data in the shopping cart to the database.</w:t>
+        <w:t xml:space="preserve">The </w:t>
+      </w:r>
+      <w:proofErr w:type="gramStart"/>
+      <w:r>
+        <w:rPr>
+          <w:rFonts w:cs="Calibri"/>
+          <w:szCs w:val="22"/>
+          <w:lang w:eastAsia="ja-JP" w:bidi="ar-SA"/>
+        </w:rPr>
+        <w:t xml:space="preserve">system </w:t>
+      </w:r>
+      <w:r>
+        <w:t>record</w:t>
+      </w:r>
+      <w:proofErr w:type="gramEnd"/>
+      <w:r>
+        <w:t xml:space="preserve"> the data in the shopping cart to the database.</w:t>
       </w:r>
     </w:p>
     <w:p>
@@ -14425,16 +14939,43 @@
     </w:p>
     <w:p>
       <w:r>
-        <w:t>If the customer login to the system and system found customer have ever choose the product from last time.</w:t>
-      </w:r>
-      <w:r>
-        <w:rPr>
-          <w:rFonts w:cs="Calibri"/>
-          <w:szCs w:val="22"/>
-        </w:rPr>
+        <w:t>If the customer login to the system and system found</w:t>
+      </w:r>
+      <w:r>
+        <w:t>,</w:t>
+      </w:r>
+      <w:r>
         <w:t xml:space="preserve"> </w:t>
       </w:r>
       <w:r>
+        <w:t xml:space="preserve">customer </w:t>
+      </w:r>
+      <w:r>
+        <w:t>ha</w:t>
+      </w:r>
+      <w:r>
+        <w:t>s</w:t>
+      </w:r>
+      <w:r>
+        <w:t xml:space="preserve"> ever </w:t>
+      </w:r>
+      <w:r>
+        <w:t>cho</w:t>
+      </w:r>
+      <w:r>
+        <w:t>sen</w:t>
+      </w:r>
+      <w:r>
+        <w:t xml:space="preserve"> the product from last time.</w:t>
+      </w:r>
+      <w:r>
+        <w:rPr>
+          <w:rFonts w:cs="Calibri"/>
+          <w:szCs w:val="22"/>
+        </w:rPr>
+        <w:t xml:space="preserve"> </w:t>
+      </w:r>
+      <w:r>
         <w:rPr>
           <w:rFonts w:cs="Calibri"/>
           <w:szCs w:val="22"/>
@@ -14533,8 +15074,6 @@
           <w:szCs w:val="22"/>
         </w:rPr>
       </w:pPr>
-      <w:bookmarkStart w:id="4" w:name="_GoBack"/>
-      <w:bookmarkEnd w:id="4"/>
     </w:p>
     <w:p>
       <w:pPr>
@@ -14673,13 +15212,26 @@
           <w:rFonts w:cs="Calibri"/>
           <w:szCs w:val="22"/>
         </w:rPr>
-        <w:t xml:space="preserve">The system check history of shopping </w:t>
-      </w:r>
-      <w:r>
-        <w:t>last time</w:t>
-      </w:r>
-      <w:r>
-        <w:t xml:space="preserve"> which does not complete yet.</w:t>
+        <w:t xml:space="preserve">The </w:t>
+      </w:r>
+      <w:proofErr w:type="gramStart"/>
+      <w:r>
+        <w:rPr>
+          <w:rFonts w:cs="Calibri"/>
+          <w:szCs w:val="22"/>
+        </w:rPr>
+        <w:t>system check</w:t>
+      </w:r>
+      <w:proofErr w:type="gramEnd"/>
+      <w:r>
+        <w:rPr>
+          <w:rFonts w:cs="Calibri"/>
+          <w:szCs w:val="22"/>
+        </w:rPr>
+        <w:t xml:space="preserve"> history of shopping </w:t>
+      </w:r>
+      <w:r>
+        <w:t>last time which does not complete yet.</w:t>
       </w:r>
     </w:p>
     <w:p>
@@ -14717,10 +15269,7 @@
         <w:t xml:space="preserve">The system </w:t>
       </w:r>
       <w:r>
-        <w:t xml:space="preserve">retrieve the shopping cart data </w:t>
-      </w:r>
-      <w:r>
-        <w:t>from the database</w:t>
+        <w:t>retrieve the shopping cart data from the database</w:t>
       </w:r>
     </w:p>
     <w:p>
@@ -14754,7 +15303,13 @@
         <w:t xml:space="preserve">The system </w:t>
       </w:r>
       <w:r>
-        <w:t>display the shopping cart summary of the latest shopping process.</w:t>
+        <w:t>display</w:t>
+      </w:r>
+      <w:r>
+        <w:t>s</w:t>
+      </w:r>
+      <w:r>
+        <w:t xml:space="preserve"> the shopping cart summary of the latest shopping process.</w:t>
       </w:r>
     </w:p>
     <w:p>
@@ -14793,7 +15348,13 @@
         <w:t xml:space="preserve"> </w:t>
       </w:r>
       <w:r>
-        <w:t>can continues to shopping</w:t>
+        <w:t xml:space="preserve">can </w:t>
+      </w:r>
+      <w:r>
+        <w:t>continue</w:t>
+      </w:r>
+      <w:r>
+        <w:t xml:space="preserve"> to shopping</w:t>
       </w:r>
       <w:r>
         <w:t>.</w:t>
@@ -14858,15 +15419,15 @@
 </file>
 
 <file path=word/comments.xml><?xml version="1.0" encoding="utf-8"?>
-<w:comments xmlns:wpc="http://schemas.microsoft.com/office/word/2010/wordprocessingCanvas" xmlns:mc="http://schemas.openxmlformats.org/markup-compatibility/2006" xmlns:o="urn:schemas-microsoft-com:office:office" xmlns:r="http://schemas.openxmlformats.org/officeDocument/2006/relationships" xmlns:m="http://schemas.openxmlformats.org/officeDocument/2006/math" xmlns:v="urn:schemas-microsoft-com:vml" xmlns:wp14="http://schemas.microsoft.com/office/word/2010/wordprocessingDrawing" xmlns:wp="http://schemas.openxmlformats.org/drawingml/2006/wordprocessingDrawing" xmlns:w10="urn:schemas-microsoft-com:office:word" xmlns:w="http://schemas.openxmlformats.org/wordprocessingml/2006/main" xmlns:w14="http://schemas.microsoft.com/office/word/2010/wordml" xmlns:w15="http://schemas.microsoft.com/office/word/2012/wordml" xmlns:wpg="http://schemas.microsoft.com/office/word/2010/wordprocessingGroup" xmlns:wpi="http://schemas.microsoft.com/office/word/2010/wordprocessingInk" xmlns:wne="http://schemas.microsoft.com/office/word/2006/wordml" xmlns:wps="http://schemas.microsoft.com/office/word/2010/wordprocessingShape" mc:Ignorable="w14 w15 wp14">
+<w:comments xmlns:wpc="http://schemas.microsoft.com/office/word/2010/wordprocessingCanvas" xmlns:mc="http://schemas.openxmlformats.org/markup-compatibility/2006" xmlns:o="urn:schemas-microsoft-com:office:office" xmlns:r="http://schemas.openxmlformats.org/officeDocument/2006/relationships" xmlns:m="http://schemas.openxmlformats.org/officeDocument/2006/math" xmlns:v="urn:schemas-microsoft-com:vml" xmlns:wp14="http://schemas.microsoft.com/office/word/2010/wordprocessingDrawing" xmlns:wp="http://schemas.openxmlformats.org/drawingml/2006/wordprocessingDrawing" xmlns:w10="urn:schemas-microsoft-com:office:word" xmlns:w="http://schemas.openxmlformats.org/wordprocessingml/2006/main" xmlns:w14="http://schemas.microsoft.com/office/word/2010/wordml" xmlns:wpg="http://schemas.microsoft.com/office/word/2010/wordprocessingGroup" xmlns:wpi="http://schemas.microsoft.com/office/word/2010/wordprocessingInk" xmlns:wne="http://schemas.microsoft.com/office/word/2006/wordml" xmlns:wps="http://schemas.microsoft.com/office/word/2010/wordprocessingShape" mc:Ignorable="w14 wp14">
   <w:comment w:id="3" w:author="Miniemam" w:date="2014-02-09T13:29:00Z" w:initials="M">
     <w:p>
       <w:pPr>
-        <w:pStyle w:val="CommentText"/>
-      </w:pPr>
-      <w:r>
-        <w:rPr>
-          <w:rStyle w:val="CommentReference"/>
+        <w:pStyle w:val="a4"/>
+      </w:pPr>
+      <w:r>
+        <w:rPr>
+          <w:rStyle w:val="a3"/>
           <w:sz w:val="16"/>
         </w:rPr>
         <w:annotationRef/>
@@ -14883,7 +15444,7 @@
 </file>
 
 <file path=word/numbering.xml><?xml version="1.0" encoding="utf-8"?>
-<w:numbering xmlns:wpc="http://schemas.microsoft.com/office/word/2010/wordprocessingCanvas" xmlns:mc="http://schemas.openxmlformats.org/markup-compatibility/2006" xmlns:o="urn:schemas-microsoft-com:office:office" xmlns:r="http://schemas.openxmlformats.org/officeDocument/2006/relationships" xmlns:m="http://schemas.openxmlformats.org/officeDocument/2006/math" xmlns:v="urn:schemas-microsoft-com:vml" xmlns:wp14="http://schemas.microsoft.com/office/word/2010/wordprocessingDrawing" xmlns:wp="http://schemas.openxmlformats.org/drawingml/2006/wordprocessingDrawing" xmlns:w10="urn:schemas-microsoft-com:office:word" xmlns:w="http://schemas.openxmlformats.org/wordprocessingml/2006/main" xmlns:w14="http://schemas.microsoft.com/office/word/2010/wordml" xmlns:w15="http://schemas.microsoft.com/office/word/2012/wordml" xmlns:wpg="http://schemas.microsoft.com/office/word/2010/wordprocessingGroup" xmlns:wpi="http://schemas.microsoft.com/office/word/2010/wordprocessingInk" xmlns:wne="http://schemas.microsoft.com/office/word/2006/wordml" xmlns:wps="http://schemas.microsoft.com/office/word/2010/wordprocessingShape" mc:Ignorable="w14 w15 wp14">
+<w:numbering xmlns:wpc="http://schemas.microsoft.com/office/word/2010/wordprocessingCanvas" xmlns:mc="http://schemas.openxmlformats.org/markup-compatibility/2006" xmlns:o="urn:schemas-microsoft-com:office:office" xmlns:r="http://schemas.openxmlformats.org/officeDocument/2006/relationships" xmlns:m="http://schemas.openxmlformats.org/officeDocument/2006/math" xmlns:v="urn:schemas-microsoft-com:vml" xmlns:wp14="http://schemas.microsoft.com/office/word/2010/wordprocessingDrawing" xmlns:wp="http://schemas.openxmlformats.org/drawingml/2006/wordprocessingDrawing" xmlns:w10="urn:schemas-microsoft-com:office:word" xmlns:w="http://schemas.openxmlformats.org/wordprocessingml/2006/main" xmlns:w14="http://schemas.microsoft.com/office/word/2010/wordml" xmlns:wpg="http://schemas.microsoft.com/office/word/2010/wordprocessingGroup" xmlns:wpi="http://schemas.microsoft.com/office/word/2010/wordprocessingInk" xmlns:wne="http://schemas.microsoft.com/office/word/2006/wordml" xmlns:wps="http://schemas.microsoft.com/office/word/2010/wordprocessingShape" mc:Ignorable="w14 wp14">
   <w:abstractNum w:abstractNumId="0">
     <w:nsid w:val="00006784"/>
     <w:multiLevelType w:val="hybridMultilevel"/>
@@ -16998,7 +17559,7 @@
 </file>
 
 <file path=word/styles.xml><?xml version="1.0" encoding="utf-8"?>
-<w:styles xmlns:mc="http://schemas.openxmlformats.org/markup-compatibility/2006" xmlns:r="http://schemas.openxmlformats.org/officeDocument/2006/relationships" xmlns:w="http://schemas.openxmlformats.org/wordprocessingml/2006/main" xmlns:w14="http://schemas.microsoft.com/office/word/2010/wordml" xmlns:w15="http://schemas.microsoft.com/office/word/2012/wordml" mc:Ignorable="w14 w15">
+<w:styles xmlns:mc="http://schemas.openxmlformats.org/markup-compatibility/2006" xmlns:r="http://schemas.openxmlformats.org/officeDocument/2006/relationships" xmlns:w="http://schemas.openxmlformats.org/wordprocessingml/2006/main" xmlns:w14="http://schemas.microsoft.com/office/word/2010/wordml" mc:Ignorable="w14">
   <w:docDefaults>
     <w:rPrDefault>
       <w:rPr>
@@ -17014,380 +17575,146 @@
       </w:pPr>
     </w:pPrDefault>
   </w:docDefaults>
-  <w:latentStyles w:defLockedState="0" w:defUIPriority="99" w:defSemiHidden="0" w:defUnhideWhenUsed="0" w:defQFormat="0" w:count="371">
-    <w:lsdException w:name="Normal" w:uiPriority="0" w:qFormat="1"/>
-    <w:lsdException w:name="heading 1" w:uiPriority="9" w:qFormat="1"/>
-    <w:lsdException w:name="heading 2" w:semiHidden="1" w:uiPriority="9" w:unhideWhenUsed="1" w:qFormat="1"/>
-    <w:lsdException w:name="heading 3" w:semiHidden="1" w:uiPriority="9" w:unhideWhenUsed="1" w:qFormat="1"/>
-    <w:lsdException w:name="heading 4" w:semiHidden="1" w:uiPriority="9" w:unhideWhenUsed="1" w:qFormat="1"/>
-    <w:lsdException w:name="heading 5" w:semiHidden="1" w:uiPriority="9" w:unhideWhenUsed="1" w:qFormat="1"/>
-    <w:lsdException w:name="heading 6" w:semiHidden="1" w:uiPriority="9" w:unhideWhenUsed="1" w:qFormat="1"/>
-    <w:lsdException w:name="heading 7" w:semiHidden="1" w:uiPriority="9" w:unhideWhenUsed="1" w:qFormat="1"/>
-    <w:lsdException w:name="heading 8" w:semiHidden="1" w:uiPriority="9" w:unhideWhenUsed="1" w:qFormat="1"/>
-    <w:lsdException w:name="heading 9" w:semiHidden="1" w:uiPriority="9" w:unhideWhenUsed="1" w:qFormat="1"/>
-    <w:lsdException w:name="index 1" w:semiHidden="1" w:unhideWhenUsed="1"/>
-    <w:lsdException w:name="index 2" w:semiHidden="1" w:unhideWhenUsed="1"/>
-    <w:lsdException w:name="index 3" w:semiHidden="1" w:unhideWhenUsed="1"/>
-    <w:lsdException w:name="index 4" w:semiHidden="1" w:unhideWhenUsed="1"/>
-    <w:lsdException w:name="index 5" w:semiHidden="1" w:unhideWhenUsed="1"/>
-    <w:lsdException w:name="index 6" w:semiHidden="1" w:unhideWhenUsed="1"/>
-    <w:lsdException w:name="index 7" w:semiHidden="1" w:unhideWhenUsed="1"/>
-    <w:lsdException w:name="index 8" w:semiHidden="1" w:unhideWhenUsed="1"/>
-    <w:lsdException w:name="index 9" w:semiHidden="1" w:unhideWhenUsed="1"/>
-    <w:lsdException w:name="toc 1" w:semiHidden="1" w:uiPriority="39" w:unhideWhenUsed="1"/>
-    <w:lsdException w:name="toc 2" w:semiHidden="1" w:uiPriority="39" w:unhideWhenUsed="1"/>
-    <w:lsdException w:name="toc 3" w:semiHidden="1" w:uiPriority="39" w:unhideWhenUsed="1"/>
-    <w:lsdException w:name="toc 4" w:semiHidden="1" w:uiPriority="39" w:unhideWhenUsed="1"/>
-    <w:lsdException w:name="toc 5" w:semiHidden="1" w:uiPriority="39" w:unhideWhenUsed="1"/>
-    <w:lsdException w:name="toc 6" w:semiHidden="1" w:uiPriority="39" w:unhideWhenUsed="1"/>
-    <w:lsdException w:name="toc 7" w:semiHidden="1" w:uiPriority="39" w:unhideWhenUsed="1"/>
-    <w:lsdException w:name="toc 8" w:semiHidden="1" w:uiPriority="39" w:unhideWhenUsed="1"/>
-    <w:lsdException w:name="toc 9" w:semiHidden="1" w:uiPriority="39" w:unhideWhenUsed="1"/>
-    <w:lsdException w:name="Normal Indent" w:semiHidden="1" w:unhideWhenUsed="1"/>
-    <w:lsdException w:name="footnote text" w:semiHidden="1" w:unhideWhenUsed="1"/>
-    <w:lsdException w:name="annotation text" w:semiHidden="1" w:unhideWhenUsed="1"/>
-    <w:lsdException w:name="header" w:semiHidden="1" w:unhideWhenUsed="1"/>
-    <w:lsdException w:name="footer" w:semiHidden="1" w:unhideWhenUsed="1"/>
-    <w:lsdException w:name="index heading" w:semiHidden="1" w:unhideWhenUsed="1"/>
-    <w:lsdException w:name="caption" w:semiHidden="1" w:uiPriority="35" w:unhideWhenUsed="1" w:qFormat="1"/>
-    <w:lsdException w:name="table of figures" w:semiHidden="1" w:unhideWhenUsed="1"/>
-    <w:lsdException w:name="envelope address" w:semiHidden="1" w:unhideWhenUsed="1"/>
-    <w:lsdException w:name="envelope return" w:semiHidden="1" w:unhideWhenUsed="1"/>
-    <w:lsdException w:name="footnote reference" w:semiHidden="1" w:unhideWhenUsed="1"/>
-    <w:lsdException w:name="annotation reference" w:semiHidden="1" w:unhideWhenUsed="1"/>
-    <w:lsdException w:name="line number" w:semiHidden="1" w:unhideWhenUsed="1"/>
-    <w:lsdException w:name="page number" w:semiHidden="1" w:unhideWhenUsed="1"/>
-    <w:lsdException w:name="endnote reference" w:semiHidden="1" w:unhideWhenUsed="1"/>
-    <w:lsdException w:name="endnote text" w:semiHidden="1" w:unhideWhenUsed="1"/>
-    <w:lsdException w:name="table of authorities" w:semiHidden="1" w:unhideWhenUsed="1"/>
-    <w:lsdException w:name="macro" w:semiHidden="1" w:unhideWhenUsed="1"/>
-    <w:lsdException w:name="toa heading" w:semiHidden="1" w:unhideWhenUsed="1"/>
-    <w:lsdException w:name="List" w:semiHidden="1" w:unhideWhenUsed="1"/>
-    <w:lsdException w:name="List Bullet" w:semiHidden="1" w:unhideWhenUsed="1"/>
-    <w:lsdException w:name="List Number" w:semiHidden="1" w:unhideWhenUsed="1"/>
-    <w:lsdException w:name="List 2" w:semiHidden="1" w:unhideWhenUsed="1"/>
-    <w:lsdException w:name="List 3" w:semiHidden="1" w:unhideWhenUsed="1"/>
-    <w:lsdException w:name="List 4" w:semiHidden="1" w:unhideWhenUsed="1"/>
-    <w:lsdException w:name="List 5" w:semiHidden="1" w:unhideWhenUsed="1"/>
-    <w:lsdException w:name="List Bullet 2" w:semiHidden="1" w:unhideWhenUsed="1"/>
-    <w:lsdException w:name="List Bullet 3" w:semiHidden="1" w:unhideWhenUsed="1"/>
-    <w:lsdException w:name="List Bullet 4" w:semiHidden="1" w:unhideWhenUsed="1"/>
-    <w:lsdException w:name="List Bullet 5" w:semiHidden="1" w:unhideWhenUsed="1"/>
-    <w:lsdException w:name="List Number 2" w:semiHidden="1" w:unhideWhenUsed="1"/>
-    <w:lsdException w:name="List Number 3" w:semiHidden="1" w:unhideWhenUsed="1"/>
-    <w:lsdException w:name="List Number 4" w:semiHidden="1" w:unhideWhenUsed="1"/>
-    <w:lsdException w:name="List Number 5" w:semiHidden="1" w:unhideWhenUsed="1"/>
-    <w:lsdException w:name="Title" w:uiPriority="10" w:qFormat="1"/>
-    <w:lsdException w:name="Closing" w:semiHidden="1" w:unhideWhenUsed="1"/>
-    <w:lsdException w:name="Signature" w:semiHidden="1" w:unhideWhenUsed="1"/>
-    <w:lsdException w:name="Default Paragraph Font" w:semiHidden="1" w:uiPriority="1" w:unhideWhenUsed="1"/>
-    <w:lsdException w:name="Body Text" w:semiHidden="1" w:unhideWhenUsed="1"/>
-    <w:lsdException w:name="Body Text Indent" w:semiHidden="1" w:unhideWhenUsed="1"/>
-    <w:lsdException w:name="List Continue" w:semiHidden="1" w:unhideWhenUsed="1"/>
-    <w:lsdException w:name="List Continue 2" w:semiHidden="1" w:unhideWhenUsed="1"/>
-    <w:lsdException w:name="List Continue 3" w:semiHidden="1" w:unhideWhenUsed="1"/>
-    <w:lsdException w:name="List Continue 4" w:semiHidden="1" w:unhideWhenUsed="1"/>
-    <w:lsdException w:name="List Continue 5" w:semiHidden="1" w:unhideWhenUsed="1"/>
-    <w:lsdException w:name="Message Header" w:semiHidden="1" w:unhideWhenUsed="1"/>
-    <w:lsdException w:name="Subtitle" w:uiPriority="11" w:qFormat="1"/>
-    <w:lsdException w:name="Salutation" w:semiHidden="1" w:unhideWhenUsed="1"/>
-    <w:lsdException w:name="Date" w:semiHidden="1" w:unhideWhenUsed="1"/>
-    <w:lsdException w:name="Body Text First Indent" w:semiHidden="1" w:unhideWhenUsed="1"/>
-    <w:lsdException w:name="Body Text First Indent 2" w:semiHidden="1" w:unhideWhenUsed="1"/>
-    <w:lsdException w:name="Note Heading" w:semiHidden="1" w:unhideWhenUsed="1"/>
-    <w:lsdException w:name="Body Text 2" w:semiHidden="1" w:unhideWhenUsed="1"/>
-    <w:lsdException w:name="Body Text 3" w:semiHidden="1" w:unhideWhenUsed="1"/>
-    <w:lsdException w:name="Body Text Indent 2" w:semiHidden="1" w:unhideWhenUsed="1"/>
-    <w:lsdException w:name="Body Text Indent 3" w:semiHidden="1" w:unhideWhenUsed="1"/>
-    <w:lsdException w:name="Block Text" w:semiHidden="1" w:unhideWhenUsed="1"/>
-    <w:lsdException w:name="Hyperlink" w:semiHidden="1" w:unhideWhenUsed="1"/>
-    <w:lsdException w:name="FollowedHyperlink" w:semiHidden="1" w:unhideWhenUsed="1"/>
-    <w:lsdException w:name="Strong" w:uiPriority="22" w:qFormat="1"/>
-    <w:lsdException w:name="Emphasis" w:uiPriority="20" w:qFormat="1"/>
-    <w:lsdException w:name="Document Map" w:semiHidden="1" w:unhideWhenUsed="1"/>
-    <w:lsdException w:name="Plain Text" w:semiHidden="1" w:unhideWhenUsed="1"/>
-    <w:lsdException w:name="E-mail Signature" w:semiHidden="1" w:unhideWhenUsed="1"/>
-    <w:lsdException w:name="HTML Top of Form" w:semiHidden="1" w:unhideWhenUsed="1"/>
-    <w:lsdException w:name="HTML Bottom of Form" w:semiHidden="1" w:unhideWhenUsed="1"/>
-    <w:lsdException w:name="Normal (Web)" w:semiHidden="1" w:unhideWhenUsed="1"/>
-    <w:lsdException w:name="HTML Acronym" w:semiHidden="1" w:unhideWhenUsed="1"/>
-    <w:lsdException w:name="HTML Address" w:semiHidden="1" w:unhideWhenUsed="1"/>
-    <w:lsdException w:name="HTML Cite" w:semiHidden="1" w:unhideWhenUsed="1"/>
-    <w:lsdException w:name="HTML Code" w:semiHidden="1" w:unhideWhenUsed="1"/>
-    <w:lsdException w:name="HTML Definition" w:semiHidden="1" w:unhideWhenUsed="1"/>
-    <w:lsdException w:name="HTML Keyboard" w:semiHidden="1" w:unhideWhenUsed="1"/>
-    <w:lsdException w:name="HTML Preformatted" w:semiHidden="1" w:unhideWhenUsed="1"/>
-    <w:lsdException w:name="HTML Sample" w:semiHidden="1" w:unhideWhenUsed="1"/>
-    <w:lsdException w:name="HTML Typewriter" w:semiHidden="1" w:unhideWhenUsed="1"/>
-    <w:lsdException w:name="HTML Variable" w:semiHidden="1" w:unhideWhenUsed="1"/>
-    <w:lsdException w:name="Normal Table" w:semiHidden="1" w:unhideWhenUsed="1"/>
-    <w:lsdException w:name="annotation subject" w:semiHidden="1" w:unhideWhenUsed="1"/>
-    <w:lsdException w:name="No List" w:semiHidden="1" w:unhideWhenUsed="1"/>
-    <w:lsdException w:name="Outline List 1" w:semiHidden="1" w:unhideWhenUsed="1"/>
-    <w:lsdException w:name="Outline List 2" w:semiHidden="1" w:unhideWhenUsed="1"/>
-    <w:lsdException w:name="Outline List 3" w:semiHidden="1" w:unhideWhenUsed="1"/>
-    <w:lsdException w:name="Table Simple 1" w:semiHidden="1" w:unhideWhenUsed="1"/>
-    <w:lsdException w:name="Table Simple 2" w:semiHidden="1" w:unhideWhenUsed="1"/>
-    <w:lsdException w:name="Table Simple 3" w:semiHidden="1" w:unhideWhenUsed="1"/>
-    <w:lsdException w:name="Table Classic 1" w:semiHidden="1" w:unhideWhenUsed="1"/>
-    <w:lsdException w:name="Table Classic 2" w:semiHidden="1" w:unhideWhenUsed="1"/>
-    <w:lsdException w:name="Table Classic 3" w:semiHidden="1" w:unhideWhenUsed="1"/>
-    <w:lsdException w:name="Table Classic 4" w:semiHidden="1" w:unhideWhenUsed="1"/>
-    <w:lsdException w:name="Table Colorful 1" w:semiHidden="1" w:unhideWhenUsed="1"/>
-    <w:lsdException w:name="Table Colorful 2" w:semiHidden="1" w:unhideWhenUsed="1"/>
-    <w:lsdException w:name="Table Colorful 3" w:semiHidden="1" w:unhideWhenUsed="1"/>
-    <w:lsdException w:name="Table Columns 1" w:semiHidden="1" w:unhideWhenUsed="1"/>
-    <w:lsdException w:name="Table Columns 2" w:semiHidden="1" w:unhideWhenUsed="1"/>
-    <w:lsdException w:name="Table Columns 3" w:semiHidden="1" w:unhideWhenUsed="1"/>
-    <w:lsdException w:name="Table Columns 4" w:semiHidden="1" w:unhideWhenUsed="1"/>
-    <w:lsdException w:name="Table Columns 5" w:semiHidden="1" w:unhideWhenUsed="1"/>
-    <w:lsdException w:name="Table Grid 1" w:semiHidden="1" w:unhideWhenUsed="1"/>
-    <w:lsdException w:name="Table Grid 2" w:semiHidden="1" w:unhideWhenUsed="1"/>
-    <w:lsdException w:name="Table Grid 3" w:semiHidden="1" w:unhideWhenUsed="1"/>
-    <w:lsdException w:name="Table Grid 4" w:semiHidden="1" w:unhideWhenUsed="1"/>
-    <w:lsdException w:name="Table Grid 5" w:semiHidden="1" w:unhideWhenUsed="1"/>
-    <w:lsdException w:name="Table Grid 6" w:semiHidden="1" w:unhideWhenUsed="1"/>
-    <w:lsdException w:name="Table Grid 7" w:semiHidden="1" w:unhideWhenUsed="1"/>
-    <w:lsdException w:name="Table Grid 8" w:semiHidden="1" w:unhideWhenUsed="1"/>
-    <w:lsdException w:name="Table List 1" w:semiHidden="1" w:unhideWhenUsed="1"/>
-    <w:lsdException w:name="Table List 2" w:semiHidden="1" w:unhideWhenUsed="1"/>
-    <w:lsdException w:name="Table List 3" w:semiHidden="1" w:unhideWhenUsed="1"/>
-    <w:lsdException w:name="Table List 4" w:semiHidden="1" w:unhideWhenUsed="1"/>
-    <w:lsdException w:name="Table List 5" w:semiHidden="1" w:unhideWhenUsed="1"/>
-    <w:lsdException w:name="Table List 6" w:semiHidden="1" w:unhideWhenUsed="1"/>
-    <w:lsdException w:name="Table List 7" w:semiHidden="1" w:unhideWhenUsed="1"/>
-    <w:lsdException w:name="Table List 8" w:semiHidden="1" w:unhideWhenUsed="1"/>
-    <w:lsdException w:name="Table 3D effects 1" w:semiHidden="1" w:unhideWhenUsed="1"/>
-    <w:lsdException w:name="Table 3D effects 2" w:semiHidden="1" w:unhideWhenUsed="1"/>
-    <w:lsdException w:name="Table 3D effects 3" w:semiHidden="1" w:unhideWhenUsed="1"/>
-    <w:lsdException w:name="Table Contemporary" w:semiHidden="1" w:unhideWhenUsed="1"/>
-    <w:lsdException w:name="Table Elegant" w:semiHidden="1" w:unhideWhenUsed="1"/>
-    <w:lsdException w:name="Table Professional" w:semiHidden="1" w:unhideWhenUsed="1"/>
-    <w:lsdException w:name="Table Subtle 1" w:semiHidden="1" w:unhideWhenUsed="1"/>
-    <w:lsdException w:name="Table Subtle 2" w:semiHidden="1" w:unhideWhenUsed="1"/>
-    <w:lsdException w:name="Table Web 1" w:semiHidden="1" w:unhideWhenUsed="1"/>
-    <w:lsdException w:name="Table Web 2" w:semiHidden="1" w:unhideWhenUsed="1"/>
-    <w:lsdException w:name="Table Web 3" w:semiHidden="1" w:unhideWhenUsed="1"/>
-    <w:lsdException w:name="Balloon Text" w:semiHidden="1" w:unhideWhenUsed="1"/>
-    <w:lsdException w:name="Table Grid" w:uiPriority="39"/>
-    <w:lsdException w:name="Table Theme" w:semiHidden="1" w:unhideWhenUsed="1"/>
-    <w:lsdException w:name="Placeholder Text" w:semiHidden="1"/>
-    <w:lsdException w:name="No Spacing" w:uiPriority="1" w:qFormat="1"/>
-    <w:lsdException w:name="Light Shading" w:uiPriority="60"/>
-    <w:lsdException w:name="Light List" w:uiPriority="61"/>
-    <w:lsdException w:name="Light Grid" w:uiPriority="62"/>
-    <w:lsdException w:name="Medium Shading 1" w:uiPriority="63"/>
-    <w:lsdException w:name="Medium Shading 2" w:uiPriority="64"/>
-    <w:lsdException w:name="Medium List 1" w:uiPriority="65"/>
-    <w:lsdException w:name="Medium List 2" w:uiPriority="66"/>
-    <w:lsdException w:name="Medium Grid 1" w:uiPriority="67"/>
-    <w:lsdException w:name="Medium Grid 2" w:uiPriority="68"/>
-    <w:lsdException w:name="Medium Grid 3" w:uiPriority="69"/>
-    <w:lsdException w:name="Dark List" w:uiPriority="70"/>
-    <w:lsdException w:name="Colorful Shading" w:uiPriority="71"/>
-    <w:lsdException w:name="Colorful List" w:uiPriority="72"/>
-    <w:lsdException w:name="Colorful Grid" w:uiPriority="73"/>
-    <w:lsdException w:name="Light Shading Accent 1" w:uiPriority="60"/>
-    <w:lsdException w:name="Light List Accent 1" w:uiPriority="61"/>
-    <w:lsdException w:name="Light Grid Accent 1" w:uiPriority="62"/>
-    <w:lsdException w:name="Medium Shading 1 Accent 1" w:uiPriority="63"/>
-    <w:lsdException w:name="Medium Shading 2 Accent 1" w:uiPriority="64"/>
-    <w:lsdException w:name="Medium List 1 Accent 1" w:uiPriority="65"/>
-    <w:lsdException w:name="Revision" w:semiHidden="1"/>
-    <w:lsdException w:name="List Paragraph" w:uiPriority="34" w:qFormat="1"/>
-    <w:lsdException w:name="Quote" w:uiPriority="29" w:qFormat="1"/>
-    <w:lsdException w:name="Intense Quote" w:uiPriority="30" w:qFormat="1"/>
-    <w:lsdException w:name="Medium List 2 Accent 1" w:uiPriority="66"/>
-    <w:lsdException w:name="Medium Grid 1 Accent 1" w:uiPriority="67"/>
-    <w:lsdException w:name="Medium Grid 2 Accent 1" w:uiPriority="68"/>
-    <w:lsdException w:name="Medium Grid 3 Accent 1" w:uiPriority="69"/>
-    <w:lsdException w:name="Dark List Accent 1" w:uiPriority="70"/>
-    <w:lsdException w:name="Colorful Shading Accent 1" w:uiPriority="71"/>
-    <w:lsdException w:name="Colorful List Accent 1" w:uiPriority="72"/>
-    <w:lsdException w:name="Colorful Grid Accent 1" w:uiPriority="73"/>
-    <w:lsdException w:name="Light Shading Accent 2" w:uiPriority="60"/>
-    <w:lsdException w:name="Light List Accent 2" w:uiPriority="61"/>
-    <w:lsdException w:name="Light Grid Accent 2" w:uiPriority="62"/>
-    <w:lsdException w:name="Medium Shading 1 Accent 2" w:uiPriority="63"/>
-    <w:lsdException w:name="Medium Shading 2 Accent 2" w:uiPriority="64"/>
-    <w:lsdException w:name="Medium List 1 Accent 2" w:uiPriority="65"/>
-    <w:lsdException w:name="Medium List 2 Accent 2" w:uiPriority="66"/>
-    <w:lsdException w:name="Medium Grid 1 Accent 2" w:uiPriority="67"/>
-    <w:lsdException w:name="Medium Grid 2 Accent 2" w:uiPriority="68"/>
-    <w:lsdException w:name="Medium Grid 3 Accent 2" w:uiPriority="69"/>
-    <w:lsdException w:name="Dark List Accent 2" w:uiPriority="70"/>
-    <w:lsdException w:name="Colorful Shading Accent 2" w:uiPriority="71"/>
-    <w:lsdException w:name="Colorful List Accent 2" w:uiPriority="72"/>
-    <w:lsdException w:name="Colorful Grid Accent 2" w:uiPriority="73"/>
-    <w:lsdException w:name="Light Shading Accent 3" w:uiPriority="60"/>
-    <w:lsdException w:name="Light List Accent 3" w:uiPriority="61"/>
-    <w:lsdException w:name="Light Grid Accent 3" w:uiPriority="62"/>
-    <w:lsdException w:name="Medium Shading 1 Accent 3" w:uiPriority="63"/>
-    <w:lsdException w:name="Medium Shading 2 Accent 3" w:uiPriority="64"/>
-    <w:lsdException w:name="Medium List 1 Accent 3" w:uiPriority="65"/>
-    <w:lsdException w:name="Medium List 2 Accent 3" w:uiPriority="66"/>
-    <w:lsdException w:name="Medium Grid 1 Accent 3" w:uiPriority="67"/>
-    <w:lsdException w:name="Medium Grid 2 Accent 3" w:uiPriority="68"/>
-    <w:lsdException w:name="Medium Grid 3 Accent 3" w:uiPriority="69"/>
-    <w:lsdException w:name="Dark List Accent 3" w:uiPriority="70"/>
-    <w:lsdException w:name="Colorful Shading Accent 3" w:uiPriority="71"/>
-    <w:lsdException w:name="Colorful List Accent 3" w:uiPriority="72"/>
-    <w:lsdException w:name="Colorful Grid Accent 3" w:uiPriority="73"/>
-    <w:lsdException w:name="Light Shading Accent 4" w:uiPriority="60"/>
-    <w:lsdException w:name="Light List Accent 4" w:uiPriority="61"/>
-    <w:lsdException w:name="Light Grid Accent 4" w:uiPriority="62"/>
-    <w:lsdException w:name="Medium Shading 1 Accent 4" w:uiPriority="63"/>
-    <w:lsdException w:name="Medium Shading 2 Accent 4" w:uiPriority="64"/>
-    <w:lsdException w:name="Medium List 1 Accent 4" w:uiPriority="65"/>
-    <w:lsdException w:name="Medium List 2 Accent 4" w:uiPriority="66"/>
-    <w:lsdException w:name="Medium Grid 1 Accent 4" w:uiPriority="67"/>
-    <w:lsdException w:name="Medium Grid 2 Accent 4" w:uiPriority="68"/>
-    <w:lsdException w:name="Medium Grid 3 Accent 4" w:uiPriority="69"/>
-    <w:lsdException w:name="Dark List Accent 4" w:uiPriority="70"/>
-    <w:lsdException w:name="Colorful Shading Accent 4" w:uiPriority="71"/>
-    <w:lsdException w:name="Colorful List Accent 4" w:uiPriority="72"/>
-    <w:lsdException w:name="Colorful Grid Accent 4" w:uiPriority="73"/>
-    <w:lsdException w:name="Light Shading Accent 5" w:uiPriority="60"/>
-    <w:lsdException w:name="Light List Accent 5" w:uiPriority="61"/>
-    <w:lsdException w:name="Light Grid Accent 5" w:uiPriority="62"/>
-    <w:lsdException w:name="Medium Shading 1 Accent 5" w:uiPriority="63"/>
-    <w:lsdException w:name="Medium Shading 2 Accent 5" w:uiPriority="64"/>
-    <w:lsdException w:name="Medium List 1 Accent 5" w:uiPriority="65"/>
-    <w:lsdException w:name="Medium List 2 Accent 5" w:uiPriority="66"/>
-    <w:lsdException w:name="Medium Grid 1 Accent 5" w:uiPriority="67"/>
-    <w:lsdException w:name="Medium Grid 2 Accent 5" w:uiPriority="68"/>
-    <w:lsdException w:name="Medium Grid 3 Accent 5" w:uiPriority="69"/>
-    <w:lsdException w:name="Dark List Accent 5" w:uiPriority="70"/>
-    <w:lsdException w:name="Colorful Shading Accent 5" w:uiPriority="71"/>
-    <w:lsdException w:name="Colorful List Accent 5" w:uiPriority="72"/>
-    <w:lsdException w:name="Colorful Grid Accent 5" w:uiPriority="73"/>
-    <w:lsdException w:name="Light Shading Accent 6" w:uiPriority="60"/>
-    <w:lsdException w:name="Light List Accent 6" w:uiPriority="61"/>
-    <w:lsdException w:name="Light Grid Accent 6" w:uiPriority="62"/>
-    <w:lsdException w:name="Medium Shading 1 Accent 6" w:uiPriority="63"/>
-    <w:lsdException w:name="Medium Shading 2 Accent 6" w:uiPriority="64"/>
-    <w:lsdException w:name="Medium List 1 Accent 6" w:uiPriority="65"/>
-    <w:lsdException w:name="Medium List 2 Accent 6" w:uiPriority="66"/>
-    <w:lsdException w:name="Medium Grid 1 Accent 6" w:uiPriority="67"/>
-    <w:lsdException w:name="Medium Grid 2 Accent 6" w:uiPriority="68"/>
-    <w:lsdException w:name="Medium Grid 3 Accent 6" w:uiPriority="69"/>
-    <w:lsdException w:name="Dark List Accent 6" w:uiPriority="70"/>
-    <w:lsdException w:name="Colorful Shading Accent 6" w:uiPriority="71"/>
-    <w:lsdException w:name="Colorful List Accent 6" w:uiPriority="72"/>
-    <w:lsdException w:name="Colorful Grid Accent 6" w:uiPriority="73"/>
-    <w:lsdException w:name="Subtle Emphasis" w:uiPriority="19" w:qFormat="1"/>
-    <w:lsdException w:name="Intense Emphasis" w:uiPriority="21" w:qFormat="1"/>
-    <w:lsdException w:name="Subtle Reference" w:uiPriority="31" w:qFormat="1"/>
-    <w:lsdException w:name="Intense Reference" w:uiPriority="32" w:qFormat="1"/>
-    <w:lsdException w:name="Book Title" w:uiPriority="33" w:qFormat="1"/>
-    <w:lsdException w:name="Bibliography" w:semiHidden="1" w:uiPriority="37" w:unhideWhenUsed="1"/>
-    <w:lsdException w:name="TOC Heading" w:semiHidden="1" w:uiPriority="39" w:unhideWhenUsed="1" w:qFormat="1"/>
-    <w:lsdException w:name="Plain Table 1" w:uiPriority="41"/>
-    <w:lsdException w:name="Plain Table 2" w:uiPriority="42"/>
-    <w:lsdException w:name="Plain Table 3" w:uiPriority="43"/>
-    <w:lsdException w:name="Plain Table 4" w:uiPriority="44"/>
-    <w:lsdException w:name="Plain Table 5" w:uiPriority="45"/>
-    <w:lsdException w:name="Grid Table Light" w:uiPriority="40"/>
-    <w:lsdException w:name="Grid Table 1 Light" w:uiPriority="46"/>
-    <w:lsdException w:name="Grid Table 2" w:uiPriority="47"/>
-    <w:lsdException w:name="Grid Table 3" w:uiPriority="48"/>
-    <w:lsdException w:name="Grid Table 4" w:uiPriority="49"/>
-    <w:lsdException w:name="Grid Table 5 Dark" w:uiPriority="50"/>
-    <w:lsdException w:name="Grid Table 6 Colorful" w:uiPriority="51"/>
-    <w:lsdException w:name="Grid Table 7 Colorful" w:uiPriority="52"/>
-    <w:lsdException w:name="Grid Table 1 Light Accent 1" w:uiPriority="46"/>
-    <w:lsdException w:name="Grid Table 2 Accent 1" w:uiPriority="47"/>
-    <w:lsdException w:name="Grid Table 3 Accent 1" w:uiPriority="48"/>
-    <w:lsdException w:name="Grid Table 4 Accent 1" w:uiPriority="49"/>
-    <w:lsdException w:name="Grid Table 5 Dark Accent 1" w:uiPriority="50"/>
-    <w:lsdException w:name="Grid Table 6 Colorful Accent 1" w:uiPriority="51"/>
-    <w:lsdException w:name="Grid Table 7 Colorful Accent 1" w:uiPriority="52"/>
-    <w:lsdException w:name="Grid Table 1 Light Accent 2" w:uiPriority="46"/>
-    <w:lsdException w:name="Grid Table 2 Accent 2" w:uiPriority="47"/>
-    <w:lsdException w:name="Grid Table 3 Accent 2" w:uiPriority="48"/>
-    <w:lsdException w:name="Grid Table 4 Accent 2" w:uiPriority="49"/>
-    <w:lsdException w:name="Grid Table 5 Dark Accent 2" w:uiPriority="50"/>
-    <w:lsdException w:name="Grid Table 6 Colorful Accent 2" w:uiPriority="51"/>
-    <w:lsdException w:name="Grid Table 7 Colorful Accent 2" w:uiPriority="52"/>
-    <w:lsdException w:name="Grid Table 1 Light Accent 3" w:uiPriority="46"/>
-    <w:lsdException w:name="Grid Table 2 Accent 3" w:uiPriority="47"/>
-    <w:lsdException w:name="Grid Table 3 Accent 3" w:uiPriority="48"/>
-    <w:lsdException w:name="Grid Table 4 Accent 3" w:uiPriority="49"/>
-    <w:lsdException w:name="Grid Table 5 Dark Accent 3" w:uiPriority="50"/>
-    <w:lsdException w:name="Grid Table 6 Colorful Accent 3" w:uiPriority="51"/>
-    <w:lsdException w:name="Grid Table 7 Colorful Accent 3" w:uiPriority="52"/>
-    <w:lsdException w:name="Grid Table 1 Light Accent 4" w:uiPriority="46"/>
-    <w:lsdException w:name="Grid Table 2 Accent 4" w:uiPriority="47"/>
-    <w:lsdException w:name="Grid Table 3 Accent 4" w:uiPriority="48"/>
-    <w:lsdException w:name="Grid Table 4 Accent 4" w:uiPriority="49"/>
-    <w:lsdException w:name="Grid Table 5 Dark Accent 4" w:uiPriority="50"/>
-    <w:lsdException w:name="Grid Table 6 Colorful Accent 4" w:uiPriority="51"/>
-    <w:lsdException w:name="Grid Table 7 Colorful Accent 4" w:uiPriority="52"/>
-    <w:lsdException w:name="Grid Table 1 Light Accent 5" w:uiPriority="46"/>
-    <w:lsdException w:name="Grid Table 2 Accent 5" w:uiPriority="47"/>
-    <w:lsdException w:name="Grid Table 3 Accent 5" w:uiPriority="48"/>
-    <w:lsdException w:name="Grid Table 4 Accent 5" w:uiPriority="49"/>
-    <w:lsdException w:name="Grid Table 5 Dark Accent 5" w:uiPriority="50"/>
-    <w:lsdException w:name="Grid Table 6 Colorful Accent 5" w:uiPriority="51"/>
-    <w:lsdException w:name="Grid Table 7 Colorful Accent 5" w:uiPriority="52"/>
-    <w:lsdException w:name="Grid Table 1 Light Accent 6" w:uiPriority="46"/>
-    <w:lsdException w:name="Grid Table 2 Accent 6" w:uiPriority="47"/>
-    <w:lsdException w:name="Grid Table 3 Accent 6" w:uiPriority="48"/>
-    <w:lsdException w:name="Grid Table 4 Accent 6" w:uiPriority="49"/>
-    <w:lsdException w:name="Grid Table 5 Dark Accent 6" w:uiPriority="50"/>
-    <w:lsdException w:name="Grid Table 6 Colorful Accent 6" w:uiPriority="51"/>
-    <w:lsdException w:name="Grid Table 7 Colorful Accent 6" w:uiPriority="52"/>
-    <w:lsdException w:name="List Table 1 Light" w:uiPriority="46"/>
-    <w:lsdException w:name="List Table 2" w:uiPriority="47"/>
-    <w:lsdException w:name="List Table 3" w:uiPriority="48"/>
-    <w:lsdException w:name="List Table 4" w:uiPriority="49"/>
-    <w:lsdException w:name="List Table 5 Dark" w:uiPriority="50"/>
-    <w:lsdException w:name="List Table 6 Colorful" w:uiPriority="51"/>
-    <w:lsdException w:name="List Table 7 Colorful" w:uiPriority="52"/>
-    <w:lsdException w:name="List Table 1 Light Accent 1" w:uiPriority="46"/>
-    <w:lsdException w:name="List Table 2 Accent 1" w:uiPriority="47"/>
-    <w:lsdException w:name="List Table 3 Accent 1" w:uiPriority="48"/>
-    <w:lsdException w:name="List Table 4 Accent 1" w:uiPriority="49"/>
-    <w:lsdException w:name="List Table 5 Dark Accent 1" w:uiPriority="50"/>
-    <w:lsdException w:name="List Table 6 Colorful Accent 1" w:uiPriority="51"/>
-    <w:lsdException w:name="List Table 7 Colorful Accent 1" w:uiPriority="52"/>
-    <w:lsdException w:name="List Table 1 Light Accent 2" w:uiPriority="46"/>
-    <w:lsdException w:name="List Table 2 Accent 2" w:uiPriority="47"/>
-    <w:lsdException w:name="List Table 3 Accent 2" w:uiPriority="48"/>
-    <w:lsdException w:name="List Table 4 Accent 2" w:uiPriority="49"/>
-    <w:lsdException w:name="List Table 5 Dark Accent 2" w:uiPriority="50"/>
-    <w:lsdException w:name="List Table 6 Colorful Accent 2" w:uiPriority="51"/>
-    <w:lsdException w:name="List Table 7 Colorful Accent 2" w:uiPriority="52"/>
-    <w:lsdException w:name="List Table 1 Light Accent 3" w:uiPriority="46"/>
-    <w:lsdException w:name="List Table 2 Accent 3" w:uiPriority="47"/>
-    <w:lsdException w:name="List Table 3 Accent 3" w:uiPriority="48"/>
-    <w:lsdException w:name="List Table 4 Accent 3" w:uiPriority="49"/>
-    <w:lsdException w:name="List Table 5 Dark Accent 3" w:uiPriority="50"/>
-    <w:lsdException w:name="List Table 6 Colorful Accent 3" w:uiPriority="51"/>
-    <w:lsdException w:name="List Table 7 Colorful Accent 3" w:uiPriority="52"/>
-    <w:lsdException w:name="List Table 1 Light Accent 4" w:uiPriority="46"/>
-    <w:lsdException w:name="List Table 2 Accent 4" w:uiPriority="47"/>
-    <w:lsdException w:name="List Table 3 Accent 4" w:uiPriority="48"/>
-    <w:lsdException w:name="List Table 4 Accent 4" w:uiPriority="49"/>
-    <w:lsdException w:name="List Table 5 Dark Accent 4" w:uiPriority="50"/>
-    <w:lsdException w:name="List Table 6 Colorful Accent 4" w:uiPriority="51"/>
-    <w:lsdException w:name="List Table 7 Colorful Accent 4" w:uiPriority="52"/>
-    <w:lsdException w:name="List Table 1 Light Accent 5" w:uiPriority="46"/>
-    <w:lsdException w:name="List Table 2 Accent 5" w:uiPriority="47"/>
-    <w:lsdException w:name="List Table 3 Accent 5" w:uiPriority="48"/>
-    <w:lsdException w:name="List Table 4 Accent 5" w:uiPriority="49"/>
-    <w:lsdException w:name="List Table 5 Dark Accent 5" w:uiPriority="50"/>
-    <w:lsdException w:name="List Table 6 Colorful Accent 5" w:uiPriority="51"/>
-    <w:lsdException w:name="List Table 7 Colorful Accent 5" w:uiPriority="52"/>
-    <w:lsdException w:name="List Table 1 Light Accent 6" w:uiPriority="46"/>
-    <w:lsdException w:name="List Table 2 Accent 6" w:uiPriority="47"/>
-    <w:lsdException w:name="List Table 3 Accent 6" w:uiPriority="48"/>
-    <w:lsdException w:name="List Table 4 Accent 6" w:uiPriority="49"/>
-    <w:lsdException w:name="List Table 5 Dark Accent 6" w:uiPriority="50"/>
-    <w:lsdException w:name="List Table 6 Colorful Accent 6" w:uiPriority="51"/>
-    <w:lsdException w:name="List Table 7 Colorful Accent 6" w:uiPriority="52"/>
+  <w:latentStyles w:defLockedState="0" w:defUIPriority="99" w:defSemiHidden="1" w:defUnhideWhenUsed="1" w:defQFormat="0" w:count="267">
+    <w:lsdException w:name="Normal" w:semiHidden="0" w:uiPriority="0" w:unhideWhenUsed="0" w:qFormat="1"/>
+    <w:lsdException w:name="heading 1" w:semiHidden="0" w:uiPriority="9" w:unhideWhenUsed="0" w:qFormat="1"/>
+    <w:lsdException w:name="heading 2" w:uiPriority="9" w:qFormat="1"/>
+    <w:lsdException w:name="heading 3" w:uiPriority="9" w:qFormat="1"/>
+    <w:lsdException w:name="heading 4" w:uiPriority="9" w:qFormat="1"/>
+    <w:lsdException w:name="heading 5" w:uiPriority="9" w:qFormat="1"/>
+    <w:lsdException w:name="heading 6" w:uiPriority="9" w:qFormat="1"/>
+    <w:lsdException w:name="heading 7" w:uiPriority="9" w:qFormat="1"/>
+    <w:lsdException w:name="heading 8" w:uiPriority="9" w:qFormat="1"/>
+    <w:lsdException w:name="heading 9" w:uiPriority="9" w:qFormat="1"/>
+    <w:lsdException w:name="toc 1" w:uiPriority="39"/>
+    <w:lsdException w:name="toc 2" w:uiPriority="39"/>
+    <w:lsdException w:name="toc 3" w:uiPriority="39"/>
+    <w:lsdException w:name="toc 4" w:uiPriority="39"/>
+    <w:lsdException w:name="toc 5" w:uiPriority="39"/>
+    <w:lsdException w:name="toc 6" w:uiPriority="39"/>
+    <w:lsdException w:name="toc 7" w:uiPriority="39"/>
+    <w:lsdException w:name="toc 8" w:uiPriority="39"/>
+    <w:lsdException w:name="toc 9" w:uiPriority="39"/>
+    <w:lsdException w:name="caption" w:uiPriority="35" w:qFormat="1"/>
+    <w:lsdException w:name="Title" w:semiHidden="0" w:uiPriority="10" w:unhideWhenUsed="0" w:qFormat="1"/>
+    <w:lsdException w:name="Default Paragraph Font" w:uiPriority="1"/>
+    <w:lsdException w:name="Subtitle" w:semiHidden="0" w:uiPriority="11" w:unhideWhenUsed="0" w:qFormat="1"/>
+    <w:lsdException w:name="Strong" w:semiHidden="0" w:uiPriority="22" w:unhideWhenUsed="0" w:qFormat="1"/>
+    <w:lsdException w:name="Emphasis" w:semiHidden="0" w:uiPriority="20" w:unhideWhenUsed="0" w:qFormat="1"/>
+    <w:lsdException w:name="Table Grid" w:semiHidden="0" w:uiPriority="39" w:unhideWhenUsed="0"/>
+    <w:lsdException w:name="Placeholder Text" w:unhideWhenUsed="0"/>
+    <w:lsdException w:name="No Spacing" w:semiHidden="0" w:uiPriority="1" w:unhideWhenUsed="0" w:qFormat="1"/>
+    <w:lsdException w:name="Light Shading" w:semiHidden="0" w:uiPriority="60" w:unhideWhenUsed="0"/>
+    <w:lsdException w:name="Light List" w:semiHidden="0" w:uiPriority="61" w:unhideWhenUsed="0"/>
+    <w:lsdException w:name="Light Grid" w:semiHidden="0" w:uiPriority="62" w:unhideWhenUsed="0"/>
+    <w:lsdException w:name="Medium Shading 1" w:semiHidden="0" w:uiPriority="63" w:unhideWhenUsed="0"/>
+    <w:lsdException w:name="Medium Shading 2" w:semiHidden="0" w:uiPriority="64" w:unhideWhenUsed="0"/>
+    <w:lsdException w:name="Medium List 1" w:semiHidden="0" w:uiPriority="65" w:unhideWhenUsed="0"/>
+    <w:lsdException w:name="Medium List 2" w:semiHidden="0" w:uiPriority="66" w:unhideWhenUsed="0"/>
+    <w:lsdException w:name="Medium Grid 1" w:semiHidden="0" w:uiPriority="67" w:unhideWhenUsed="0"/>
+    <w:lsdException w:name="Medium Grid 2" w:semiHidden="0" w:uiPriority="68" w:unhideWhenUsed="0"/>
+    <w:lsdException w:name="Medium Grid 3" w:semiHidden="0" w:uiPriority="69" w:unhideWhenUsed="0"/>
+    <w:lsdException w:name="Dark List" w:semiHidden="0" w:uiPriority="70" w:unhideWhenUsed="0"/>
+    <w:lsdException w:name="Colorful Shading" w:semiHidden="0" w:uiPriority="71" w:unhideWhenUsed="0"/>
+    <w:lsdException w:name="Colorful List" w:semiHidden="0" w:uiPriority="72" w:unhideWhenUsed="0"/>
+    <w:lsdException w:name="Colorful Grid" w:semiHidden="0" w:uiPriority="73" w:unhideWhenUsed="0"/>
+    <w:lsdException w:name="Light Shading Accent 1" w:semiHidden="0" w:uiPriority="60" w:unhideWhenUsed="0"/>
+    <w:lsdException w:name="Light List Accent 1" w:semiHidden="0" w:uiPriority="61" w:unhideWhenUsed="0"/>
+    <w:lsdException w:name="Light Grid Accent 1" w:semiHidden="0" w:uiPriority="62" w:unhideWhenUsed="0"/>
+    <w:lsdException w:name="Medium Shading 1 Accent 1" w:semiHidden="0" w:uiPriority="63" w:unhideWhenUsed="0"/>
+    <w:lsdException w:name="Medium Shading 2 Accent 1" w:semiHidden="0" w:uiPriority="64" w:unhideWhenUsed="0"/>
+    <w:lsdException w:name="Medium List 1 Accent 1" w:semiHidden="0" w:uiPriority="65" w:unhideWhenUsed="0"/>
+    <w:lsdException w:name="Revision" w:unhideWhenUsed="0"/>
+    <w:lsdException w:name="List Paragraph" w:semiHidden="0" w:uiPriority="34" w:unhideWhenUsed="0" w:qFormat="1"/>
+    <w:lsdException w:name="Quote" w:semiHidden="0" w:uiPriority="29" w:unhideWhenUsed="0" w:qFormat="1"/>
+    <w:lsdException w:name="Intense Quote" w:semiHidden="0" w:uiPriority="30" w:unhideWhenUsed="0" w:qFormat="1"/>
+    <w:lsdException w:name="Medium List 2 Accent 1" w:semiHidden="0" w:uiPriority="66" w:unhideWhenUsed="0"/>
+    <w:lsdException w:name="Medium Grid 1 Accent 1" w:semiHidden="0" w:uiPriority="67" w:unhideWhenUsed="0"/>
+    <w:lsdException w:name="Medium Grid 2 Accent 1" w:semiHidden="0" w:uiPriority="68" w:unhideWhenUsed="0"/>
+    <w:lsdException w:name="Medium Grid 3 Accent 1" w:semiHidden="0" w:uiPriority="69" w:unhideWhenUsed="0"/>
+    <w:lsdException w:name="Dark List Accent 1" w:semiHidden="0" w:uiPriority="70" w:unhideWhenUsed="0"/>
+    <w:lsdException w:name="Colorful Shading Accent 1" w:semiHidden="0" w:uiPriority="71" w:unhideWhenUsed="0"/>
+    <w:lsdException w:name="Colorful List Accent 1" w:semiHidden="0" w:uiPriority="72" w:unhideWhenUsed="0"/>
+    <w:lsdException w:name="Colorful Grid Accent 1" w:semiHidden="0" w:uiPriority="73" w:unhideWhenUsed="0"/>
+    <w:lsdException w:name="Light Shading Accent 2" w:semiHidden="0" w:uiPriority="60" w:unhideWhenUsed="0"/>
+    <w:lsdException w:name="Light List Accent 2" w:semiHidden="0" w:uiPriority="61" w:unhideWhenUsed="0"/>
+    <w:lsdException w:name="Light Grid Accent 2" w:semiHidden="0" w:uiPriority="62" w:unhideWhenUsed="0"/>
+    <w:lsdException w:name="Medium Shading 1 Accent 2" w:semiHidden="0" w:uiPriority="63" w:unhideWhenUsed="0"/>
+    <w:lsdException w:name="Medium Shading 2 Accent 2" w:semiHidden="0" w:uiPriority="64" w:unhideWhenUsed="0"/>
+    <w:lsdException w:name="Medium List 1 Accent 2" w:semiHidden="0" w:uiPriority="65" w:unhideWhenUsed="0"/>
+    <w:lsdException w:name="Medium List 2 Accent 2" w:semiHidden="0" w:uiPriority="66" w:unhideWhenUsed="0"/>
+    <w:lsdException w:name="Medium Grid 1 Accent 2" w:semiHidden="0" w:uiPriority="67" w:unhideWhenUsed="0"/>
+    <w:lsdException w:name="Medium Grid 2 Accent 2" w:semiHidden="0" w:uiPriority="68" w:unhideWhenUsed="0"/>
+    <w:lsdException w:name="Medium Grid 3 Accent 2" w:semiHidden="0" w:uiPriority="69" w:unhideWhenUsed="0"/>
+    <w:lsdException w:name="Dark List Accent 2" w:semiHidden="0" w:uiPriority="70" w:unhideWhenUsed="0"/>
+    <w:lsdException w:name="Colorful Shading Accent 2" w:semiHidden="0" w:uiPriority="71" w:unhideWhenUsed="0"/>
+    <w:lsdException w:name="Colorful List Accent 2" w:semiHidden="0" w:uiPriority="72" w:unhideWhenUsed="0"/>
+    <w:lsdException w:name="Colorful Grid Accent 2" w:semiHidden="0" w:uiPriority="73" w:unhideWhenUsed="0"/>
+    <w:lsdException w:name="Light Shading Accent 3" w:semiHidden="0" w:uiPriority="60" w:unhideWhenUsed="0"/>
+    <w:lsdException w:name="Light List Accent 3" w:semiHidden="0" w:uiPriority="61" w:unhideWhenUsed="0"/>
+    <w:lsdException w:name="Light Grid Accent 3" w:semiHidden="0" w:uiPriority="62" w:unhideWhenUsed="0"/>
+    <w:lsdException w:name="Medium Shading 1 Accent 3" w:semiHidden="0" w:uiPriority="63" w:unhideWhenUsed="0"/>
+    <w:lsdException w:name="Medium Shading 2 Accent 3" w:semiHidden="0" w:uiPriority="64" w:unhideWhenUsed="0"/>
+    <w:lsdException w:name="Medium List 1 Accent 3" w:semiHidden="0" w:uiPriority="65" w:unhideWhenUsed="0"/>
+    <w:lsdException w:name="Medium List 2 Accent 3" w:semiHidden="0" w:uiPriority="66" w:unhideWhenUsed="0"/>
+    <w:lsdException w:name="Medium Grid 1 Accent 3" w:semiHidden="0" w:uiPriority="67" w:unhideWhenUsed="0"/>
+    <w:lsdException w:name="Medium Grid 2 Accent 3" w:semiHidden="0" w:uiPriority="68" w:unhideWhenUsed="0"/>
+    <w:lsdException w:name="Medium Grid 3 Accent 3" w:semiHidden="0" w:uiPriority="69" w:unhideWhenUsed="0"/>
+    <w:lsdException w:name="Dark List Accent 3" w:semiHidden="0" w:uiPriority="70" w:unhideWhenUsed="0"/>
+    <w:lsdException w:name="Colorful Shading Accent 3" w:semiHidden="0" w:uiPriority="71" w:unhideWhenUsed="0"/>
+    <w:lsdException w:name="Colorful List Accent 3" w:semiHidden="0" w:uiPriority="72" w:unhideWhenUsed="0"/>
+    <w:lsdException w:name="Colorful Grid Accent 3" w:semiHidden="0" w:uiPriority="73" w:unhideWhenUsed="0"/>
+    <w:lsdException w:name="Light Shading Accent 4" w:semiHidden="0" w:uiPriority="60" w:unhideWhenUsed="0"/>
+    <w:lsdException w:name="Light List Accent 4" w:semiHidden="0" w:uiPriority="61" w:unhideWhenUsed="0"/>
+    <w:lsdException w:name="Light Grid Accent 4" w:semiHidden="0" w:uiPriority="62" w:unhideWhenUsed="0"/>
+    <w:lsdException w:name="Medium Shading 1 Accent 4" w:semiHidden="0" w:uiPriority="63" w:unhideWhenUsed="0"/>
+    <w:lsdException w:name="Medium Shading 2 Accent 4" w:semiHidden="0" w:uiPriority="64" w:unhideWhenUsed="0"/>
+    <w:lsdException w:name="Medium List 1 Accent 4" w:semiHidden="0" w:uiPriority="65" w:unhideWhenUsed="0"/>
+    <w:lsdException w:name="Medium List 2 Accent 4" w:semiHidden="0" w:uiPriority="66" w:unhideWhenUsed="0"/>
+    <w:lsdException w:name="Medium Grid 1 Accent 4" w:semiHidden="0" w:uiPriority="67" w:unhideWhenUsed="0"/>
+    <w:lsdException w:name="Medium Grid 2 Accent 4" w:semiHidden="0" w:uiPriority="68" w:unhideWhenUsed="0"/>
+    <w:lsdException w:name="Medium Grid 3 Accent 4" w:semiHidden="0" w:uiPriority="69" w:unhideWhenUsed="0"/>
+    <w:lsdException w:name="Dark List Accent 4" w:semiHidden="0" w:uiPriority="70" w:unhideWhenUsed="0"/>
+    <w:lsdException w:name="Colorful Shading Accent 4" w:semiHidden="0" w:uiPriority="71" w:unhideWhenUsed="0"/>
+    <w:lsdException w:name="Colorful List Accent 4" w:semiHidden="0" w:uiPriority="72" w:unhideWhenUsed="0"/>
+    <w:lsdException w:name="Colorful Grid Accent 4" w:semiHidden="0" w:uiPriority="73" w:unhideWhenUsed="0"/>
+    <w:lsdException w:name="Light Shading Accent 5" w:semiHidden="0" w:uiPriority="60" w:unhideWhenUsed="0"/>
+    <w:lsdException w:name="Light List Accent 5" w:semiHidden="0" w:uiPriority="61" w:unhideWhenUsed="0"/>
+    <w:lsdException w:name="Light Grid Accent 5" w:semiHidden="0" w:uiPriority="62" w:unhideWhenUsed="0"/>
+    <w:lsdException w:name="Medium Shading 1 Accent 5" w:semiHidden="0" w:uiPriority="63" w:unhideWhenUsed="0"/>
+    <w:lsdException w:name="Medium Shading 2 Accent 5" w:semiHidden="0" w:uiPriority="64" w:unhideWhenUsed="0"/>
+    <w:lsdException w:name="Medium List 1 Accent 5" w:semiHidden="0" w:uiPriority="65" w:unhideWhenUsed="0"/>
+    <w:lsdException w:name="Medium List 2 Accent 5" w:semiHidden="0" w:uiPriority="66" w:unhideWhenUsed="0"/>
+    <w:lsdException w:name="Medium Grid 1 Accent 5" w:semiHidden="0" w:uiPriority="67" w:unhideWhenUsed="0"/>
+    <w:lsdException w:name="Medium Grid 2 Accent 5" w:semiHidden="0" w:uiPriority="68" w:unhideWhenUsed="0"/>
+    <w:lsdException w:name="Medium Grid 3 Accent 5" w:semiHidden="0" w:uiPriority="69" w:unhideWhenUsed="0"/>
+    <w:lsdException w:name="Dark List Accent 5" w:semiHidden="0" w:uiPriority="70" w:unhideWhenUsed="0"/>
+    <w:lsdException w:name="Colorful Shading Accent 5" w:semiHidden="0" w:uiPriority="71" w:unhideWhenUsed="0"/>
+    <w:lsdException w:name="Colorful List Accent 5" w:semiHidden="0" w:uiPriority="72" w:unhideWhenUsed="0"/>
+    <w:lsdException w:name="Colorful Grid Accent 5" w:semiHidden="0" w:uiPriority="73" w:unhideWhenUsed="0"/>
+    <w:lsdException w:name="Light Shading Accent 6" w:semiHidden="0" w:uiPriority="60" w:unhideWhenUsed="0"/>
+    <w:lsdException w:name="Light List Accent 6" w:semiHidden="0" w:uiPriority="61" w:unhideWhenUsed="0"/>
+    <w:lsdException w:name="Light Grid Accent 6" w:semiHidden="0" w:uiPriority="62" w:unhideWhenUsed="0"/>
+    <w:lsdException w:name="Medium Shading 1 Accent 6" w:semiHidden="0" w:uiPriority="63" w:unhideWhenUsed="0"/>
+    <w:lsdException w:name="Medium Shading 2 Accent 6" w:semiHidden="0" w:uiPriority="64" w:unhideWhenUsed="0"/>
+    <w:lsdException w:name="Medium List 1 Accent 6" w:semiHidden="0" w:uiPriority="65" w:unhideWhenUsed="0"/>
+    <w:lsdException w:name="Medium List 2 Accent 6" w:semiHidden="0" w:uiPriority="66" w:unhideWhenUsed="0"/>
+    <w:lsdException w:name="Medium Grid 1 Accent 6" w:semiHidden="0" w:uiPriority="67" w:unhideWhenUsed="0"/>
+    <w:lsdException w:name="Medium Grid 2 Accent 6" w:semiHidden="0" w:uiPriority="68" w:unhideWhenUsed="0"/>
+    <w:lsdException w:name="Medium Grid 3 Accent 6" w:semiHidden="0" w:uiPriority="69" w:unhideWhenUsed="0"/>
+    <w:lsdException w:name="Dark List Accent 6" w:semiHidden="0" w:uiPriority="70" w:unhideWhenUsed="0"/>
+    <w:lsdException w:name="Colorful Shading Accent 6" w:semiHidden="0" w:uiPriority="71" w:unhideWhenUsed="0"/>
+    <w:lsdException w:name="Colorful List Accent 6" w:semiHidden="0" w:uiPriority="72" w:unhideWhenUsed="0"/>
+    <w:lsdException w:name="Colorful Grid Accent 6" w:semiHidden="0" w:uiPriority="73" w:unhideWhenUsed="0"/>
+    <w:lsdException w:name="Subtle Emphasis" w:semiHidden="0" w:uiPriority="19" w:unhideWhenUsed="0" w:qFormat="1"/>
+    <w:lsdException w:name="Intense Emphasis" w:semiHidden="0" w:uiPriority="21" w:unhideWhenUsed="0" w:qFormat="1"/>
+    <w:lsdException w:name="Subtle Reference" w:semiHidden="0" w:uiPriority="31" w:unhideWhenUsed="0" w:qFormat="1"/>
+    <w:lsdException w:name="Intense Reference" w:semiHidden="0" w:uiPriority="32" w:unhideWhenUsed="0" w:qFormat="1"/>
+    <w:lsdException w:name="Book Title" w:semiHidden="0" w:uiPriority="33" w:unhideWhenUsed="0" w:qFormat="1"/>
+    <w:lsdException w:name="Bibliography" w:uiPriority="37"/>
+    <w:lsdException w:name="TOC Heading" w:uiPriority="39" w:qFormat="1"/>
   </w:latentStyles>
-  <w:style w:type="paragraph" w:default="1" w:styleId="Normal">
+  <w:style w:type="paragraph" w:default="1" w:styleId="a">
     <w:name w:val="Normal"/>
     <w:qFormat/>
     <w:rsid w:val="00F825D7"/>
@@ -17395,13 +17722,13 @@
       <w:rFonts w:eastAsiaTheme="minorEastAsia" w:cs="Cordia New"/>
     </w:rPr>
   </w:style>
-  <w:style w:type="character" w:default="1" w:styleId="DefaultParagraphFont">
+  <w:style w:type="character" w:default="1" w:styleId="a0">
     <w:name w:val="Default Paragraph Font"/>
     <w:uiPriority w:val="1"/>
     <w:semiHidden/>
     <w:unhideWhenUsed/>
   </w:style>
-  <w:style w:type="table" w:default="1" w:styleId="TableNormal">
+  <w:style w:type="table" w:default="1" w:styleId="a1">
     <w:name w:val="Normal Table"/>
     <w:uiPriority w:val="99"/>
     <w:semiHidden/>
@@ -17416,15 +17743,15 @@
       </w:tblCellMar>
     </w:tblPr>
   </w:style>
-  <w:style w:type="numbering" w:default="1" w:styleId="NoList">
+  <w:style w:type="numbering" w:default="1" w:styleId="a2">
     <w:name w:val="No List"/>
     <w:uiPriority w:val="99"/>
     <w:semiHidden/>
     <w:unhideWhenUsed/>
   </w:style>
-  <w:style w:type="character" w:styleId="CommentReference">
+  <w:style w:type="character" w:styleId="a3">
     <w:name w:val="annotation reference"/>
-    <w:basedOn w:val="DefaultParagraphFont"/>
+    <w:basedOn w:val="a0"/>
     <w:uiPriority w:val="99"/>
     <w:rsid w:val="00AB2909"/>
     <w:rPr>
@@ -17433,10 +17760,10 @@
       <w:szCs w:val="18"/>
     </w:rPr>
   </w:style>
-  <w:style w:type="paragraph" w:styleId="CommentText">
+  <w:style w:type="paragraph" w:styleId="a4">
     <w:name w:val="annotation text"/>
-    <w:basedOn w:val="Normal"/>
-    <w:link w:val="CommentTextChar"/>
+    <w:basedOn w:val="a"/>
+    <w:link w:val="a5"/>
     <w:uiPriority w:val="99"/>
     <w:rsid w:val="00AB2909"/>
     <w:rPr>
@@ -17444,10 +17771,10 @@
       <w:szCs w:val="25"/>
     </w:rPr>
   </w:style>
-  <w:style w:type="character" w:customStyle="1" w:styleId="CommentTextChar">
-    <w:name w:val="Comment Text Char"/>
-    <w:basedOn w:val="DefaultParagraphFont"/>
-    <w:link w:val="CommentText"/>
+  <w:style w:type="character" w:customStyle="1" w:styleId="a5">
+    <w:name w:val="ข้อความข้อคิดเห็น อักขระ"/>
+    <w:basedOn w:val="a0"/>
+    <w:link w:val="a4"/>
     <w:uiPriority w:val="99"/>
     <w:rsid w:val="00AB2909"/>
     <w:rPr>
@@ -17456,10 +17783,10 @@
       <w:szCs w:val="25"/>
     </w:rPr>
   </w:style>
-  <w:style w:type="paragraph" w:styleId="BalloonText">
+  <w:style w:type="paragraph" w:styleId="a6">
     <w:name w:val="Balloon Text"/>
-    <w:basedOn w:val="Normal"/>
-    <w:link w:val="BalloonTextChar"/>
+    <w:basedOn w:val="a"/>
+    <w:link w:val="a7"/>
     <w:uiPriority w:val="99"/>
     <w:semiHidden/>
     <w:unhideWhenUsed/>
@@ -17473,10 +17800,10 @@
       <w:szCs w:val="22"/>
     </w:rPr>
   </w:style>
-  <w:style w:type="character" w:customStyle="1" w:styleId="BalloonTextChar">
-    <w:name w:val="Balloon Text Char"/>
-    <w:basedOn w:val="DefaultParagraphFont"/>
-    <w:link w:val="BalloonText"/>
+  <w:style w:type="character" w:customStyle="1" w:styleId="a7">
+    <w:name w:val="ข้อความบอลลูน อักขระ"/>
+    <w:basedOn w:val="a0"/>
+    <w:link w:val="a6"/>
     <w:uiPriority w:val="99"/>
     <w:semiHidden/>
     <w:rsid w:val="00AB2909"/>
@@ -17486,9 +17813,278 @@
       <w:szCs w:val="22"/>
     </w:rPr>
   </w:style>
-  <w:style w:type="paragraph" w:styleId="ListParagraph">
+  <w:style w:type="paragraph" w:styleId="a8">
     <w:name w:val="List Paragraph"/>
-    <w:basedOn w:val="Normal"/>
+    <w:basedOn w:val="a"/>
+    <w:uiPriority w:val="34"/>
+    <w:qFormat/>
+    <w:rsid w:val="004E0781"/>
+    <w:pPr>
+      <w:ind w:left="720"/>
+      <w:contextualSpacing/>
+    </w:pPr>
+  </w:style>
+</w:styles>
+</file>
+
+<file path=word/stylesWithEffects.xml><?xml version="1.0" encoding="utf-8"?>
+<w:styles xmlns:wpc="http://schemas.microsoft.com/office/word/2010/wordprocessingCanvas" xmlns:mc="http://schemas.openxmlformats.org/markup-compatibility/2006" xmlns:o="urn:schemas-microsoft-com:office:office" xmlns:r="http://schemas.openxmlformats.org/officeDocument/2006/relationships" xmlns:m="http://schemas.openxmlformats.org/officeDocument/2006/math" xmlns:v="urn:schemas-microsoft-com:vml" xmlns:wp14="http://schemas.microsoft.com/office/word/2010/wordprocessingDrawing" xmlns:wp="http://schemas.openxmlformats.org/drawingml/2006/wordprocessingDrawing" xmlns:w10="urn:schemas-microsoft-com:office:word" xmlns:w="http://schemas.openxmlformats.org/wordprocessingml/2006/main" xmlns:w14="http://schemas.microsoft.com/office/word/2010/wordml" xmlns:wpg="http://schemas.microsoft.com/office/word/2010/wordprocessingGroup" xmlns:wpi="http://schemas.microsoft.com/office/word/2010/wordprocessingInk" xmlns:wne="http://schemas.microsoft.com/office/word/2006/wordml" xmlns:wps="http://schemas.microsoft.com/office/word/2010/wordprocessingShape" mc:Ignorable="w14 wp14">
+  <w:docDefaults>
+    <w:rPrDefault>
+      <w:rPr>
+        <w:rFonts w:asciiTheme="minorHAnsi" w:eastAsiaTheme="minorHAnsi" w:hAnsiTheme="minorHAnsi" w:cstheme="minorBidi"/>
+        <w:sz w:val="22"/>
+        <w:szCs w:val="28"/>
+        <w:lang w:val="en-US" w:eastAsia="en-US" w:bidi="th-TH"/>
+      </w:rPr>
+    </w:rPrDefault>
+    <w:pPrDefault>
+      <w:pPr>
+        <w:spacing w:after="160" w:line="259" w:lineRule="auto"/>
+      </w:pPr>
+    </w:pPrDefault>
+  </w:docDefaults>
+  <w:latentStyles w:defLockedState="0" w:defUIPriority="99" w:defSemiHidden="1" w:defUnhideWhenUsed="1" w:defQFormat="0" w:count="267">
+    <w:lsdException w:name="Normal" w:semiHidden="0" w:uiPriority="0" w:unhideWhenUsed="0" w:qFormat="1"/>
+    <w:lsdException w:name="heading 1" w:semiHidden="0" w:uiPriority="9" w:unhideWhenUsed="0" w:qFormat="1"/>
+    <w:lsdException w:name="heading 2" w:uiPriority="9" w:qFormat="1"/>
+    <w:lsdException w:name="heading 3" w:uiPriority="9" w:qFormat="1"/>
+    <w:lsdException w:name="heading 4" w:uiPriority="9" w:qFormat="1"/>
+    <w:lsdException w:name="heading 5" w:uiPriority="9" w:qFormat="1"/>
+    <w:lsdException w:name="heading 6" w:uiPriority="9" w:qFormat="1"/>
+    <w:lsdException w:name="heading 7" w:uiPriority="9" w:qFormat="1"/>
+    <w:lsdException w:name="heading 8" w:uiPriority="9" w:qFormat="1"/>
+    <w:lsdException w:name="heading 9" w:uiPriority="9" w:qFormat="1"/>
+    <w:lsdException w:name="toc 1" w:uiPriority="39"/>
+    <w:lsdException w:name="toc 2" w:uiPriority="39"/>
+    <w:lsdException w:name="toc 3" w:uiPriority="39"/>
+    <w:lsdException w:name="toc 4" w:uiPriority="39"/>
+    <w:lsdException w:name="toc 5" w:uiPriority="39"/>
+    <w:lsdException w:name="toc 6" w:uiPriority="39"/>
+    <w:lsdException w:name="toc 7" w:uiPriority="39"/>
+    <w:lsdException w:name="toc 8" w:uiPriority="39"/>
+    <w:lsdException w:name="toc 9" w:uiPriority="39"/>
+    <w:lsdException w:name="caption" w:uiPriority="35" w:qFormat="1"/>
+    <w:lsdException w:name="Title" w:semiHidden="0" w:uiPriority="10" w:unhideWhenUsed="0" w:qFormat="1"/>
+    <w:lsdException w:name="Default Paragraph Font" w:uiPriority="1"/>
+    <w:lsdException w:name="Subtitle" w:semiHidden="0" w:uiPriority="11" w:unhideWhenUsed="0" w:qFormat="1"/>
+    <w:lsdException w:name="Strong" w:semiHidden="0" w:uiPriority="22" w:unhideWhenUsed="0" w:qFormat="1"/>
+    <w:lsdException w:name="Emphasis" w:semiHidden="0" w:uiPriority="20" w:unhideWhenUsed="0" w:qFormat="1"/>
+    <w:lsdException w:name="Table Grid" w:semiHidden="0" w:uiPriority="39" w:unhideWhenUsed="0"/>
+    <w:lsdException w:name="Placeholder Text" w:unhideWhenUsed="0"/>
+    <w:lsdException w:name="No Spacing" w:semiHidden="0" w:uiPriority="1" w:unhideWhenUsed="0" w:qFormat="1"/>
+    <w:lsdException w:name="Light Shading" w:semiHidden="0" w:uiPriority="60" w:unhideWhenUsed="0"/>
+    <w:lsdException w:name="Light List" w:semiHidden="0" w:uiPriority="61" w:unhideWhenUsed="0"/>
+    <w:lsdException w:name="Light Grid" w:semiHidden="0" w:uiPriority="62" w:unhideWhenUsed="0"/>
+    <w:lsdException w:name="Medium Shading 1" w:semiHidden="0" w:uiPriority="63" w:unhideWhenUsed="0"/>
+    <w:lsdException w:name="Medium Shading 2" w:semiHidden="0" w:uiPriority="64" w:unhideWhenUsed="0"/>
+    <w:lsdException w:name="Medium List 1" w:semiHidden="0" w:uiPriority="65" w:unhideWhenUsed="0"/>
+    <w:lsdException w:name="Medium List 2" w:semiHidden="0" w:uiPriority="66" w:unhideWhenUsed="0"/>
+    <w:lsdException w:name="Medium Grid 1" w:semiHidden="0" w:uiPriority="67" w:unhideWhenUsed="0"/>
+    <w:lsdException w:name="Medium Grid 2" w:semiHidden="0" w:uiPriority="68" w:unhideWhenUsed="0"/>
+    <w:lsdException w:name="Medium Grid 3" w:semiHidden="0" w:uiPriority="69" w:unhideWhenUsed="0"/>
+    <w:lsdException w:name="Dark List" w:semiHidden="0" w:uiPriority="70" w:unhideWhenUsed="0"/>
+    <w:lsdException w:name="Colorful Shading" w:semiHidden="0" w:uiPriority="71" w:unhideWhenUsed="0"/>
+    <w:lsdException w:name="Colorful List" w:semiHidden="0" w:uiPriority="72" w:unhideWhenUsed="0"/>
+    <w:lsdException w:name="Colorful Grid" w:semiHidden="0" w:uiPriority="73" w:unhideWhenUsed="0"/>
+    <w:lsdException w:name="Light Shading Accent 1" w:semiHidden="0" w:uiPriority="60" w:unhideWhenUsed="0"/>
+    <w:lsdException w:name="Light List Accent 1" w:semiHidden="0" w:uiPriority="61" w:unhideWhenUsed="0"/>
+    <w:lsdException w:name="Light Grid Accent 1" w:semiHidden="0" w:uiPriority="62" w:unhideWhenUsed="0"/>
+    <w:lsdException w:name="Medium Shading 1 Accent 1" w:semiHidden="0" w:uiPriority="63" w:unhideWhenUsed="0"/>
+    <w:lsdException w:name="Medium Shading 2 Accent 1" w:semiHidden="0" w:uiPriority="64" w:unhideWhenUsed="0"/>
+    <w:lsdException w:name="Medium List 1 Accent 1" w:semiHidden="0" w:uiPriority="65" w:unhideWhenUsed="0"/>
+    <w:lsdException w:name="Revision" w:unhideWhenUsed="0"/>
+    <w:lsdException w:name="List Paragraph" w:semiHidden="0" w:uiPriority="34" w:unhideWhenUsed="0" w:qFormat="1"/>
+    <w:lsdException w:name="Quote" w:semiHidden="0" w:uiPriority="29" w:unhideWhenUsed="0" w:qFormat="1"/>
+    <w:lsdException w:name="Intense Quote" w:semiHidden="0" w:uiPriority="30" w:unhideWhenUsed="0" w:qFormat="1"/>
+    <w:lsdException w:name="Medium List 2 Accent 1" w:semiHidden="0" w:uiPriority="66" w:unhideWhenUsed="0"/>
+    <w:lsdException w:name="Medium Grid 1 Accent 1" w:semiHidden="0" w:uiPriority="67" w:unhideWhenUsed="0"/>
+    <w:lsdException w:name="Medium Grid 2 Accent 1" w:semiHidden="0" w:uiPriority="68" w:unhideWhenUsed="0"/>
+    <w:lsdException w:name="Medium Grid 3 Accent 1" w:semiHidden="0" w:uiPriority="69" w:unhideWhenUsed="0"/>
+    <w:lsdException w:name="Dark List Accent 1" w:semiHidden="0" w:uiPriority="70" w:unhideWhenUsed="0"/>
+    <w:lsdException w:name="Colorful Shading Accent 1" w:semiHidden="0" w:uiPriority="71" w:unhideWhenUsed="0"/>
+    <w:lsdException w:name="Colorful List Accent 1" w:semiHidden="0" w:uiPriority="72" w:unhideWhenUsed="0"/>
+    <w:lsdException w:name="Colorful Grid Accent 1" w:semiHidden="0" w:uiPriority="73" w:unhideWhenUsed="0"/>
+    <w:lsdException w:name="Light Shading Accent 2" w:semiHidden="0" w:uiPriority="60" w:unhideWhenUsed="0"/>
+    <w:lsdException w:name="Light List Accent 2" w:semiHidden="0" w:uiPriority="61" w:unhideWhenUsed="0"/>
+    <w:lsdException w:name="Light Grid Accent 2" w:semiHidden="0" w:uiPriority="62" w:unhideWhenUsed="0"/>
+    <w:lsdException w:name="Medium Shading 1 Accent 2" w:semiHidden="0" w:uiPriority="63" w:unhideWhenUsed="0"/>
+    <w:lsdException w:name="Medium Shading 2 Accent 2" w:semiHidden="0" w:uiPriority="64" w:unhideWhenUsed="0"/>
+    <w:lsdException w:name="Medium List 1 Accent 2" w:semiHidden="0" w:uiPriority="65" w:unhideWhenUsed="0"/>
+    <w:lsdException w:name="Medium List 2 Accent 2" w:semiHidden="0" w:uiPriority="66" w:unhideWhenUsed="0"/>
+    <w:lsdException w:name="Medium Grid 1 Accent 2" w:semiHidden="0" w:uiPriority="67" w:unhideWhenUsed="0"/>
+    <w:lsdException w:name="Medium Grid 2 Accent 2" w:semiHidden="0" w:uiPriority="68" w:unhideWhenUsed="0"/>
+    <w:lsdException w:name="Medium Grid 3 Accent 2" w:semiHidden="0" w:uiPriority="69" w:unhideWhenUsed="0"/>
+    <w:lsdException w:name="Dark List Accent 2" w:semiHidden="0" w:uiPriority="70" w:unhideWhenUsed="0"/>
+    <w:lsdException w:name="Colorful Shading Accent 2" w:semiHidden="0" w:uiPriority="71" w:unhideWhenUsed="0"/>
+    <w:lsdException w:name="Colorful List Accent 2" w:semiHidden="0" w:uiPriority="72" w:unhideWhenUsed="0"/>
+    <w:lsdException w:name="Colorful Grid Accent 2" w:semiHidden="0" w:uiPriority="73" w:unhideWhenUsed="0"/>
+    <w:lsdException w:name="Light Shading Accent 3" w:semiHidden="0" w:uiPriority="60" w:unhideWhenUsed="0"/>
+    <w:lsdException w:name="Light List Accent 3" w:semiHidden="0" w:uiPriority="61" w:unhideWhenUsed="0"/>
+    <w:lsdException w:name="Light Grid Accent 3" w:semiHidden="0" w:uiPriority="62" w:unhideWhenUsed="0"/>
+    <w:lsdException w:name="Medium Shading 1 Accent 3" w:semiHidden="0" w:uiPriority="63" w:unhideWhenUsed="0"/>
+    <w:lsdException w:name="Medium Shading 2 Accent 3" w:semiHidden="0" w:uiPriority="64" w:unhideWhenUsed="0"/>
+    <w:lsdException w:name="Medium List 1 Accent 3" w:semiHidden="0" w:uiPriority="65" w:unhideWhenUsed="0"/>
+    <w:lsdException w:name="Medium List 2 Accent 3" w:semiHidden="0" w:uiPriority="66" w:unhideWhenUsed="0"/>
+    <w:lsdException w:name="Medium Grid 1 Accent 3" w:semiHidden="0" w:uiPriority="67" w:unhideWhenUsed="0"/>
+    <w:lsdException w:name="Medium Grid 2 Accent 3" w:semiHidden="0" w:uiPriority="68" w:unhideWhenUsed="0"/>
+    <w:lsdException w:name="Medium Grid 3 Accent 3" w:semiHidden="0" w:uiPriority="69" w:unhideWhenUsed="0"/>
+    <w:lsdException w:name="Dark List Accent 3" w:semiHidden="0" w:uiPriority="70" w:unhideWhenUsed="0"/>
+    <w:lsdException w:name="Colorful Shading Accent 3" w:semiHidden="0" w:uiPriority="71" w:unhideWhenUsed="0"/>
+    <w:lsdException w:name="Colorful List Accent 3" w:semiHidden="0" w:uiPriority="72" w:unhideWhenUsed="0"/>
+    <w:lsdException w:name="Colorful Grid Accent 3" w:semiHidden="0" w:uiPriority="73" w:unhideWhenUsed="0"/>
+    <w:lsdException w:name="Light Shading Accent 4" w:semiHidden="0" w:uiPriority="60" w:unhideWhenUsed="0"/>
+    <w:lsdException w:name="Light List Accent 4" w:semiHidden="0" w:uiPriority="61" w:unhideWhenUsed="0"/>
+    <w:lsdException w:name="Light Grid Accent 4" w:semiHidden="0" w:uiPriority="62" w:unhideWhenUsed="0"/>
+    <w:lsdException w:name="Medium Shading 1 Accent 4" w:semiHidden="0" w:uiPriority="63" w:unhideWhenUsed="0"/>
+    <w:lsdException w:name="Medium Shading 2 Accent 4" w:semiHidden="0" w:uiPriority="64" w:unhideWhenUsed="0"/>
+    <w:lsdException w:name="Medium List 1 Accent 4" w:semiHidden="0" w:uiPriority="65" w:unhideWhenUsed="0"/>
+    <w:lsdException w:name="Medium List 2 Accent 4" w:semiHidden="0" w:uiPriority="66" w:unhideWhenUsed="0"/>
+    <w:lsdException w:name="Medium Grid 1 Accent 4" w:semiHidden="0" w:uiPriority="67" w:unhideWhenUsed="0"/>
+    <w:lsdException w:name="Medium Grid 2 Accent 4" w:semiHidden="0" w:uiPriority="68" w:unhideWhenUsed="0"/>
+    <w:lsdException w:name="Medium Grid 3 Accent 4" w:semiHidden="0" w:uiPriority="69" w:unhideWhenUsed="0"/>
+    <w:lsdException w:name="Dark List Accent 4" w:semiHidden="0" w:uiPriority="70" w:unhideWhenUsed="0"/>
+    <w:lsdException w:name="Colorful Shading Accent 4" w:semiHidden="0" w:uiPriority="71" w:unhideWhenUsed="0"/>
+    <w:lsdException w:name="Colorful List Accent 4" w:semiHidden="0" w:uiPriority="72" w:unhideWhenUsed="0"/>
+    <w:lsdException w:name="Colorful Grid Accent 4" w:semiHidden="0" w:uiPriority="73" w:unhideWhenUsed="0"/>
+    <w:lsdException w:name="Light Shading Accent 5" w:semiHidden="0" w:uiPriority="60" w:unhideWhenUsed="0"/>
+    <w:lsdException w:name="Light List Accent 5" w:semiHidden="0" w:uiPriority="61" w:unhideWhenUsed="0"/>
+    <w:lsdException w:name="Light Grid Accent 5" w:semiHidden="0" w:uiPriority="62" w:unhideWhenUsed="0"/>
+    <w:lsdException w:name="Medium Shading 1 Accent 5" w:semiHidden="0" w:uiPriority="63" w:unhideWhenUsed="0"/>
+    <w:lsdException w:name="Medium Shading 2 Accent 5" w:semiHidden="0" w:uiPriority="64" w:unhideWhenUsed="0"/>
+    <w:lsdException w:name="Medium List 1 Accent 5" w:semiHidden="0" w:uiPriority="65" w:unhideWhenUsed="0"/>
+    <w:lsdException w:name="Medium List 2 Accent 5" w:semiHidden="0" w:uiPriority="66" w:unhideWhenUsed="0"/>
+    <w:lsdException w:name="Medium Grid 1 Accent 5" w:semiHidden="0" w:uiPriority="67" w:unhideWhenUsed="0"/>
+    <w:lsdException w:name="Medium Grid 2 Accent 5" w:semiHidden="0" w:uiPriority="68" w:unhideWhenUsed="0"/>
+    <w:lsdException w:name="Medium Grid 3 Accent 5" w:semiHidden="0" w:uiPriority="69" w:unhideWhenUsed="0"/>
+    <w:lsdException w:name="Dark List Accent 5" w:semiHidden="0" w:uiPriority="70" w:unhideWhenUsed="0"/>
+    <w:lsdException w:name="Colorful Shading Accent 5" w:semiHidden="0" w:uiPriority="71" w:unhideWhenUsed="0"/>
+    <w:lsdException w:name="Colorful List Accent 5" w:semiHidden="0" w:uiPriority="72" w:unhideWhenUsed="0"/>
+    <w:lsdException w:name="Colorful Grid Accent 5" w:semiHidden="0" w:uiPriority="73" w:unhideWhenUsed="0"/>
+    <w:lsdException w:name="Light Shading Accent 6" w:semiHidden="0" w:uiPriority="60" w:unhideWhenUsed="0"/>
+    <w:lsdException w:name="Light List Accent 6" w:semiHidden="0" w:uiPriority="61" w:unhideWhenUsed="0"/>
+    <w:lsdException w:name="Light Grid Accent 6" w:semiHidden="0" w:uiPriority="62" w:unhideWhenUsed="0"/>
+    <w:lsdException w:name="Medium Shading 1 Accent 6" w:semiHidden="0" w:uiPriority="63" w:unhideWhenUsed="0"/>
+    <w:lsdException w:name="Medium Shading 2 Accent 6" w:semiHidden="0" w:uiPriority="64" w:unhideWhenUsed="0"/>
+    <w:lsdException w:name="Medium List 1 Accent 6" w:semiHidden="0" w:uiPriority="65" w:unhideWhenUsed="0"/>
+    <w:lsdException w:name="Medium List 2 Accent 6" w:semiHidden="0" w:uiPriority="66" w:unhideWhenUsed="0"/>
+    <w:lsdException w:name="Medium Grid 1 Accent 6" w:semiHidden="0" w:uiPriority="67" w:unhideWhenUsed="0"/>
+    <w:lsdException w:name="Medium Grid 2 Accent 6" w:semiHidden="0" w:uiPriority="68" w:unhideWhenUsed="0"/>
+    <w:lsdException w:name="Medium Grid 3 Accent 6" w:semiHidden="0" w:uiPriority="69" w:unhideWhenUsed="0"/>
+    <w:lsdException w:name="Dark List Accent 6" w:semiHidden="0" w:uiPriority="70" w:unhideWhenUsed="0"/>
+    <w:lsdException w:name="Colorful Shading Accent 6" w:semiHidden="0" w:uiPriority="71" w:unhideWhenUsed="0"/>
+    <w:lsdException w:name="Colorful List Accent 6" w:semiHidden="0" w:uiPriority="72" w:unhideWhenUsed="0"/>
+    <w:lsdException w:name="Colorful Grid Accent 6" w:semiHidden="0" w:uiPriority="73" w:unhideWhenUsed="0"/>
+    <w:lsdException w:name="Subtle Emphasis" w:semiHidden="0" w:uiPriority="19" w:unhideWhenUsed="0" w:qFormat="1"/>
+    <w:lsdException w:name="Intense Emphasis" w:semiHidden="0" w:uiPriority="21" w:unhideWhenUsed="0" w:qFormat="1"/>
+    <w:lsdException w:name="Subtle Reference" w:semiHidden="0" w:uiPriority="31" w:unhideWhenUsed="0" w:qFormat="1"/>
+    <w:lsdException w:name="Intense Reference" w:semiHidden="0" w:uiPriority="32" w:unhideWhenUsed="0" w:qFormat="1"/>
+    <w:lsdException w:name="Book Title" w:semiHidden="0" w:uiPriority="33" w:unhideWhenUsed="0" w:qFormat="1"/>
+    <w:lsdException w:name="Bibliography" w:uiPriority="37"/>
+    <w:lsdException w:name="TOC Heading" w:uiPriority="39" w:qFormat="1"/>
+  </w:latentStyles>
+  <w:style w:type="paragraph" w:default="1" w:styleId="a">
+    <w:name w:val="Normal"/>
+    <w:qFormat/>
+    <w:rsid w:val="00F825D7"/>
+    <w:rPr>
+      <w:rFonts w:eastAsiaTheme="minorEastAsia" w:cs="Cordia New"/>
+    </w:rPr>
+  </w:style>
+  <w:style w:type="character" w:default="1" w:styleId="a0">
+    <w:name w:val="Default Paragraph Font"/>
+    <w:uiPriority w:val="1"/>
+    <w:semiHidden/>
+    <w:unhideWhenUsed/>
+  </w:style>
+  <w:style w:type="table" w:default="1" w:styleId="a1">
+    <w:name w:val="Normal Table"/>
+    <w:uiPriority w:val="99"/>
+    <w:semiHidden/>
+    <w:unhideWhenUsed/>
+    <w:tblPr>
+      <w:tblInd w:w="0" w:type="dxa"/>
+      <w:tblCellMar>
+        <w:top w:w="0" w:type="dxa"/>
+        <w:left w:w="108" w:type="dxa"/>
+        <w:bottom w:w="0" w:type="dxa"/>
+        <w:right w:w="108" w:type="dxa"/>
+      </w:tblCellMar>
+    </w:tblPr>
+  </w:style>
+  <w:style w:type="numbering" w:default="1" w:styleId="a2">
+    <w:name w:val="No List"/>
+    <w:uiPriority w:val="99"/>
+    <w:semiHidden/>
+    <w:unhideWhenUsed/>
+  </w:style>
+  <w:style w:type="character" w:styleId="a3">
+    <w:name w:val="annotation reference"/>
+    <w:basedOn w:val="a0"/>
+    <w:uiPriority w:val="99"/>
+    <w:rsid w:val="00AB2909"/>
+    <w:rPr>
+      <w:rFonts w:cs="Times New Roman"/>
+      <w:sz w:val="18"/>
+      <w:szCs w:val="18"/>
+    </w:rPr>
+  </w:style>
+  <w:style w:type="paragraph" w:styleId="a4">
+    <w:name w:val="annotation text"/>
+    <w:basedOn w:val="a"/>
+    <w:link w:val="a5"/>
+    <w:uiPriority w:val="99"/>
+    <w:rsid w:val="00AB2909"/>
+    <w:rPr>
+      <w:sz w:val="20"/>
+      <w:szCs w:val="25"/>
+    </w:rPr>
+  </w:style>
+  <w:style w:type="character" w:customStyle="1" w:styleId="a5">
+    <w:name w:val="ข้อความข้อคิดเห็น อักขระ"/>
+    <w:basedOn w:val="a0"/>
+    <w:link w:val="a4"/>
+    <w:uiPriority w:val="99"/>
+    <w:rsid w:val="00AB2909"/>
+    <w:rPr>
+      <w:rFonts w:eastAsiaTheme="minorEastAsia" w:cs="Cordia New"/>
+      <w:sz w:val="20"/>
+      <w:szCs w:val="25"/>
+    </w:rPr>
+  </w:style>
+  <w:style w:type="paragraph" w:styleId="a6">
+    <w:name w:val="Balloon Text"/>
+    <w:basedOn w:val="a"/>
+    <w:link w:val="a7"/>
+    <w:uiPriority w:val="99"/>
+    <w:semiHidden/>
+    <w:unhideWhenUsed/>
+    <w:rsid w:val="00AB2909"/>
+    <w:pPr>
+      <w:spacing w:after="0" w:line="240" w:lineRule="auto"/>
+    </w:pPr>
+    <w:rPr>
+      <w:rFonts w:ascii="Segoe UI" w:hAnsi="Segoe UI" w:cs="Angsana New"/>
+      <w:sz w:val="18"/>
+      <w:szCs w:val="22"/>
+    </w:rPr>
+  </w:style>
+  <w:style w:type="character" w:customStyle="1" w:styleId="a7">
+    <w:name w:val="ข้อความบอลลูน อักขระ"/>
+    <w:basedOn w:val="a0"/>
+    <w:link w:val="a6"/>
+    <w:uiPriority w:val="99"/>
+    <w:semiHidden/>
+    <w:rsid w:val="00AB2909"/>
+    <w:rPr>
+      <w:rFonts w:ascii="Segoe UI" w:eastAsiaTheme="minorEastAsia" w:hAnsi="Segoe UI" w:cs="Angsana New"/>
+      <w:sz w:val="18"/>
+      <w:szCs w:val="22"/>
+    </w:rPr>
+  </w:style>
+  <w:style w:type="paragraph" w:styleId="a8">
+    <w:name w:val="List Paragraph"/>
+    <w:basedOn w:val="a"/>
     <w:uiPriority w:val="34"/>
     <w:qFormat/>
     <w:rsid w:val="004E0781"/>
@@ -17543,7 +18139,7 @@
     </a:clrScheme>
     <a:fontScheme name="Office">
       <a:majorFont>
-        <a:latin typeface="Calibri Light" panose="020F0302020204030204"/>
+        <a:latin typeface="Calibri Light"/>
         <a:ea typeface=""/>
         <a:cs typeface=""/>
         <a:font script="Jpan" typeface="ＭＳ ゴシック"/>
@@ -17578,7 +18174,7 @@
         <a:font script="Geor" typeface="Sylfaen"/>
       </a:majorFont>
       <a:minorFont>
-        <a:latin typeface="Calibri" panose="020F0502020204030204"/>
+        <a:latin typeface="Calibri"/>
         <a:ea typeface=""/>
         <a:cs typeface=""/>
         <a:font script="Jpan" typeface="ＭＳ 明朝"/>
@@ -17755,7 +18351,7 @@
   <a:extraClrSchemeLst/>
   <a:extLst>
     <a:ext uri="{05A4C25C-085E-4340-85A3-A5531E510DB2}">
-      <thm15:themeFamily xmlns:thm15="http://schemas.microsoft.com/office/thememl/2012/main" name="Office Theme" id="{62F939B6-93AF-4DB8-9C6B-D6C7DFDC589F}" vid="{4A3C46E8-61CC-4603-A589-7422A47A8E4A}"/>
+      <thm15:themeFamily xmlns:thm15="http://schemas.microsoft.com/office/thememl/2012/main" xmlns="" name="Office Theme" id="{62F939B6-93AF-4DB8-9C6B-D6C7DFDC589F}" vid="{4A3C46E8-61CC-4603-A589-7422A47A8E4A}"/>
     </a:ext>
   </a:extLst>
 </a:theme>

</xml_diff>

<commit_message>
URS Description- revision 2.0 sequence diagram - first time all (version 1.0)
</commit_message>
<xml_diff>
--- a/Description.docx
+++ b/Description.docx
@@ -24,15 +24,22 @@
         </w:rPr>
         <w:t>;j;;l</w:t>
       </w:r>
+      <w:r>
+        <w:rPr>
+          <w:rFonts w:cs="Calibri"/>
+          <w:szCs w:val="22"/>
+        </w:rPr>
+        <w:t>1</w:t>
+      </w:r>
+      <w:r>
+        <w:rPr>
+          <w:rFonts w:cs="Calibri"/>
+          <w:szCs w:val="22"/>
+        </w:rPr>
+        <w:t>eeeeeeeeeeeeeeeeeeeeeee</w:t>
+      </w:r>
       <w:bookmarkStart w:id="1" w:name="_GoBack"/>
       <w:bookmarkEnd w:id="1"/>
-      <w:r>
-        <w:rPr>
-          <w:rFonts w:cs="Calibri"/>
-          <w:szCs w:val="22"/>
-        </w:rPr>
-        <w:t>1</w:t>
-      </w:r>
     </w:p>
     <w:p>
       <w:pPr>

</xml_diff>